<commit_message>
insert svg into html-ccs-js.docx
</commit_message>
<xml_diff>
--- a/HTML-CSS-JS.docx
+++ b/HTML-CSS-JS.docx
@@ -591,15 +591,7 @@
                 <w:rFonts w:hint="eastAsia"/>
                 <w:noProof/>
               </w:rPr>
-              <w:t>对</w:t>
-            </w:r>
-            <w:r>
-              <w:rPr>
-                <w:rStyle w:val="Hyperlink"/>
-                <w:rFonts w:hint="eastAsia"/>
-                <w:noProof/>
-              </w:rPr>
-              <w:t>象</w:t>
+              <w:t>对象</w:t>
             </w:r>
             <w:r>
               <w:rPr>
@@ -2856,8 +2848,6 @@
           </wp:inline>
         </w:drawing>
       </w:r>
-      <w:bookmarkStart w:id="2" w:name="_GoBack"/>
-      <w:bookmarkEnd w:id="2"/>
     </w:p>
     <w:p>
       <w:r>
@@ -2877,7 +2867,7 @@
       <w:pPr>
         <w:pStyle w:val="Heading2"/>
       </w:pPr>
-      <w:bookmarkStart w:id="3" w:name="_Toc440635272"/>
+      <w:bookmarkStart w:id="2" w:name="_Toc440635272"/>
       <w:r>
         <w:rPr>
           <w:rFonts w:hint="eastAsia"/>
@@ -2893,7 +2883,7 @@
       <w:r>
         <w:t>局</w:t>
       </w:r>
-      <w:bookmarkEnd w:id="3"/>
+      <w:bookmarkEnd w:id="2"/>
     </w:p>
     <w:p>
       <w:r>
@@ -3366,528 +3356,528 @@
       <w:pPr>
         <w:pStyle w:val="Heading2"/>
       </w:pPr>
-      <w:bookmarkStart w:id="4" w:name="_Toc440635273"/>
+      <w:bookmarkStart w:id="3" w:name="_Toc440635273"/>
       <w:r>
         <w:t>元素定位</w:t>
       </w:r>
+      <w:bookmarkEnd w:id="3"/>
+    </w:p>
+    <w:p>
+      <w:r>
+        <w:t>s</w:t>
+      </w:r>
+      <w:r>
+        <w:rPr>
+          <w:rFonts w:hint="eastAsia"/>
+        </w:rPr>
+        <w:t>tatic:</w:t>
+      </w:r>
+      <w:r>
+        <w:t xml:space="preserve"> </w:t>
+      </w:r>
+      <w:r>
+        <w:rPr>
+          <w:rFonts w:hint="eastAsia"/>
+        </w:rPr>
+        <w:t>默认</w:t>
+      </w:r>
+      <w:r>
+        <w:t>所有元素</w:t>
+      </w:r>
+      <w:proofErr w:type="spellStart"/>
+      <w:r>
+        <w:rPr>
+          <w:rFonts w:hint="eastAsia"/>
+        </w:rPr>
+        <w:t>position:static</w:t>
+      </w:r>
+      <w:proofErr w:type="spellEnd"/>
+      <w:r>
+        <w:rPr>
+          <w:rFonts w:hint="eastAsia"/>
+        </w:rPr>
+        <w:t>,</w:t>
+      </w:r>
+      <w:r>
+        <w:rPr>
+          <w:rFonts w:hint="eastAsia"/>
+        </w:rPr>
+        <w:t>元素</w:t>
+      </w:r>
+      <w:r>
+        <w:t>将按照它们在标记里出现的先后顺序出现在</w:t>
+      </w:r>
+      <w:r>
+        <w:rPr>
+          <w:rFonts w:hint="eastAsia"/>
+        </w:rPr>
+        <w:t>浏览</w:t>
+      </w:r>
+      <w:r>
+        <w:t>器</w:t>
+      </w:r>
+      <w:r>
+        <w:rPr>
+          <w:rFonts w:hint="eastAsia"/>
+        </w:rPr>
+        <w:t>窗口</w:t>
+      </w:r>
+      <w:r>
+        <w:t>里。</w:t>
+      </w:r>
+    </w:p>
+    <w:p>
+      <w:r>
+        <w:t>r</w:t>
+      </w:r>
+      <w:r>
+        <w:rPr>
+          <w:rFonts w:hint="eastAsia"/>
+        </w:rPr>
+        <w:t>elative(</w:t>
+      </w:r>
+      <w:r>
+        <w:rPr>
+          <w:rFonts w:hint="eastAsia"/>
+        </w:rPr>
+        <w:t>相</w:t>
+      </w:r>
+      <w:r>
+        <w:t>对定位</w:t>
+      </w:r>
+      <w:r>
+        <w:rPr>
+          <w:rFonts w:hint="eastAsia"/>
+        </w:rPr>
+        <w:t>)</w:t>
+      </w:r>
+      <w:r>
+        <w:t>：</w:t>
+      </w:r>
+      <w:r>
+        <w:rPr>
+          <w:rFonts w:hint="eastAsia"/>
+        </w:rPr>
+        <w:t>若</w:t>
+      </w:r>
+      <w:r>
+        <w:rPr>
+          <w:rFonts w:hint="eastAsia"/>
+        </w:rPr>
+        <w:t>div</w:t>
+      </w:r>
+      <w:r>
+        <w:rPr>
+          <w:rFonts w:hint="eastAsia"/>
+        </w:rPr>
+        <w:t>赋</w:t>
+      </w:r>
+      <w:proofErr w:type="spellStart"/>
+      <w:r>
+        <w:rPr>
+          <w:rFonts w:hint="eastAsia"/>
+        </w:rPr>
+        <w:t>position:relative</w:t>
+      </w:r>
+      <w:proofErr w:type="spellEnd"/>
+      <w:r>
+        <w:rPr>
+          <w:rFonts w:hint="eastAsia"/>
+        </w:rPr>
+        <w:t>, top:20px, left:20px,</w:t>
+      </w:r>
+      <w:r>
+        <w:rPr>
+          <w:rFonts w:hint="eastAsia"/>
+        </w:rPr>
+        <w:t>则</w:t>
+      </w:r>
+      <w:r>
+        <w:rPr>
+          <w:rFonts w:hint="eastAsia"/>
+        </w:rPr>
+        <w:t>div</w:t>
+      </w:r>
+      <w:r>
+        <w:rPr>
+          <w:rFonts w:hint="eastAsia"/>
+        </w:rPr>
+        <w:t>相</w:t>
+      </w:r>
+      <w:r>
+        <w:t>对于本应在文档的位置</w:t>
+      </w:r>
+      <w:r>
+        <w:rPr>
+          <w:rFonts w:hint="eastAsia"/>
+        </w:rPr>
+        <w:t>位移</w:t>
+      </w:r>
+      <w:r>
+        <w:t>(</w:t>
+      </w:r>
+      <w:proofErr w:type="spellStart"/>
+      <w:r>
+        <w:t>deltaX</w:t>
+      </w:r>
+      <w:proofErr w:type="spellEnd"/>
+      <w:r>
+        <w:t xml:space="preserve">=top, </w:t>
+      </w:r>
+      <w:proofErr w:type="spellStart"/>
+      <w:r>
+        <w:t>deltaY</w:t>
+      </w:r>
+      <w:proofErr w:type="spellEnd"/>
+      <w:r>
+        <w:t>=left)</w:t>
+      </w:r>
+    </w:p>
+    <w:p>
+      <w:r>
+        <w:t>a</w:t>
+      </w:r>
+      <w:r>
+        <w:rPr>
+          <w:rFonts w:hint="eastAsia"/>
+        </w:rPr>
+        <w:t>bsolute(</w:t>
+      </w:r>
+      <w:r>
+        <w:rPr>
+          <w:rFonts w:hint="eastAsia"/>
+        </w:rPr>
+        <w:t>绝对定位</w:t>
+      </w:r>
+      <w:r>
+        <w:rPr>
+          <w:rFonts w:hint="eastAsia"/>
+        </w:rPr>
+        <w:t>)</w:t>
+      </w:r>
+      <w:r>
+        <w:t>：</w:t>
+      </w:r>
+      <w:r>
+        <w:rPr>
+          <w:rFonts w:hint="eastAsia"/>
+        </w:rPr>
+        <w:t>若</w:t>
+      </w:r>
+      <w:r>
+        <w:rPr>
+          <w:rFonts w:hint="eastAsia"/>
+        </w:rPr>
+        <w:t>div</w:t>
+      </w:r>
+      <w:r>
+        <w:rPr>
+          <w:rFonts w:hint="eastAsia"/>
+        </w:rPr>
+        <w:t>赋</w:t>
+      </w:r>
+      <w:proofErr w:type="spellStart"/>
+      <w:r>
+        <w:rPr>
+          <w:rFonts w:hint="eastAsia"/>
+        </w:rPr>
+        <w:t>position:absolute</w:t>
+      </w:r>
+      <w:proofErr w:type="spellEnd"/>
+      <w:r>
+        <w:rPr>
+          <w:rFonts w:hint="eastAsia"/>
+        </w:rPr>
+        <w:t>, top:20px, left:20px,</w:t>
+      </w:r>
+      <w:r>
+        <w:rPr>
+          <w:rFonts w:hint="eastAsia"/>
+        </w:rPr>
+        <w:t>则</w:t>
+      </w:r>
+      <w:r>
+        <w:t>div</w:t>
+      </w:r>
+      <w:r>
+        <w:rPr>
+          <w:rFonts w:hint="eastAsia"/>
+        </w:rPr>
+        <w:t>相</w:t>
+      </w:r>
+      <w:r>
+        <w:t>对于最近的</w:t>
+      </w:r>
+      <w:r>
+        <w:rPr>
+          <w:rFonts w:hint="eastAsia"/>
+        </w:rPr>
+        <w:t>具</w:t>
+      </w:r>
+      <w:r>
+        <w:t>有</w:t>
+      </w:r>
+      <w:proofErr w:type="spellStart"/>
+      <w:r>
+        <w:t>position:relative</w:t>
+      </w:r>
+      <w:proofErr w:type="spellEnd"/>
+      <w:r>
+        <w:rPr>
+          <w:rFonts w:hint="eastAsia"/>
+        </w:rPr>
+        <w:t>的</w:t>
+      </w:r>
+      <w:r>
+        <w:t>父元素</w:t>
+      </w:r>
+      <w:r>
+        <w:rPr>
+          <w:rFonts w:hint="eastAsia"/>
+        </w:rPr>
+        <w:t>，若</w:t>
+      </w:r>
+      <w:r>
+        <w:t>该父元素没有，</w:t>
+      </w:r>
+      <w:r>
+        <w:rPr>
+          <w:rFonts w:hint="eastAsia"/>
+        </w:rPr>
+        <w:t>则</w:t>
+      </w:r>
+      <w:r>
+        <w:t>相对于</w:t>
+      </w:r>
+      <w:r>
+        <w:rPr>
+          <w:rFonts w:hint="eastAsia"/>
+        </w:rPr>
+        <w:t>body</w:t>
+      </w:r>
+      <w:r>
+        <w:rPr>
+          <w:rFonts w:hint="eastAsia"/>
+        </w:rPr>
+        <w:t>元素</w:t>
+      </w:r>
+      <w:r>
+        <w:t>。</w:t>
+      </w:r>
+      <w:r>
+        <w:rPr>
+          <w:rFonts w:hint="eastAsia"/>
+        </w:rPr>
+        <w:t>把</w:t>
+      </w:r>
+      <w:r>
+        <w:t>它摆放到容纳它的</w:t>
+      </w:r>
+      <w:r>
+        <w:t>“</w:t>
+      </w:r>
+      <w:r>
+        <w:t>容器</w:t>
+      </w:r>
+      <w:r>
+        <w:t>”</w:t>
+      </w:r>
+      <w:r>
+        <w:t>的任何位置。</w:t>
+      </w:r>
+    </w:p>
+    <w:p>
+      <w:r>
+        <w:t>Fixed(</w:t>
+      </w:r>
+      <w:r>
+        <w:rPr>
+          <w:rFonts w:hint="eastAsia"/>
+        </w:rPr>
+        <w:t>固定</w:t>
+      </w:r>
+      <w:r>
+        <w:t>定位</w:t>
+      </w:r>
+      <w:r>
+        <w:rPr>
+          <w:rFonts w:hint="eastAsia"/>
+        </w:rPr>
+        <w:t>)</w:t>
+      </w:r>
+      <w:r>
+        <w:t>：</w:t>
+      </w:r>
+    </w:p>
+    <w:p/>
+    <w:p>
+      <w:r>
+        <w:rPr>
+          <w:rFonts w:hint="eastAsia"/>
+        </w:rPr>
+        <w:t>overflow</w:t>
+      </w:r>
+      <w:r>
+        <w:rPr>
+          <w:rFonts w:hint="eastAsia"/>
+        </w:rPr>
+        <w:t>处</w:t>
+      </w:r>
+      <w:r>
+        <w:t>理子元素</w:t>
+      </w:r>
+      <w:r>
+        <w:rPr>
+          <w:rFonts w:hint="eastAsia"/>
+        </w:rPr>
+        <w:t>尺寸</w:t>
+      </w:r>
+      <w:r>
+        <w:t>超出</w:t>
+      </w:r>
+      <w:r>
+        <w:rPr>
+          <w:rFonts w:hint="eastAsia"/>
+        </w:rPr>
+        <w:t>父</w:t>
+      </w:r>
+      <w:r>
+        <w:t>元素容器尺寸</w:t>
+      </w:r>
+    </w:p>
+    <w:p>
+      <w:r>
+        <w:rPr>
+          <w:rFonts w:hint="eastAsia"/>
+        </w:rPr>
+        <w:t xml:space="preserve">visible: </w:t>
+      </w:r>
+      <w:r>
+        <w:rPr>
+          <w:rFonts w:hint="eastAsia"/>
+        </w:rPr>
+        <w:t>全</w:t>
+      </w:r>
+      <w:r>
+        <w:t>显示子元素</w:t>
+      </w:r>
+    </w:p>
+    <w:p>
+      <w:r>
+        <w:rPr>
+          <w:rFonts w:hint="eastAsia"/>
+        </w:rPr>
+        <w:t xml:space="preserve">hidden: </w:t>
+      </w:r>
+      <w:r>
+        <w:rPr>
+          <w:rFonts w:hint="eastAsia"/>
+        </w:rPr>
+        <w:t>隐藏溢</w:t>
+      </w:r>
+      <w:r>
+        <w:t>出的内容，只显示在父元素的显示区域，</w:t>
+      </w:r>
+      <w:r>
+        <w:rPr>
+          <w:rFonts w:hint="eastAsia"/>
+        </w:rPr>
+        <w:t>用</w:t>
+      </w:r>
+      <w:r>
+        <w:t>来对子元素内容进行</w:t>
+      </w:r>
+      <w:r>
+        <w:t>“</w:t>
+      </w:r>
+      <w:r>
+        <w:t>裁剪</w:t>
+      </w:r>
+      <w:r>
+        <w:t>”</w:t>
+      </w:r>
+    </w:p>
+    <w:p>
+      <w:r>
+        <w:t xml:space="preserve">scroll: </w:t>
+      </w:r>
+      <w:r>
+        <w:rPr>
+          <w:rFonts w:hint="eastAsia"/>
+        </w:rPr>
+        <w:t>显示滚动条</w:t>
+      </w:r>
+    </w:p>
+    <w:p>
+      <w:r>
+        <w:rPr>
+          <w:rFonts w:hint="eastAsia"/>
+        </w:rPr>
+        <w:t xml:space="preserve">auto: </w:t>
+      </w:r>
+      <w:r>
+        <w:rPr>
+          <w:rFonts w:hint="eastAsia"/>
+        </w:rPr>
+        <w:t>发</w:t>
+      </w:r>
+      <w:r>
+        <w:t>生</w:t>
+      </w:r>
+      <w:r>
+        <w:rPr>
+          <w:rFonts w:hint="eastAsia"/>
+        </w:rPr>
+        <w:t>溢</w:t>
+      </w:r>
+      <w:r>
+        <w:t>出时才显示滚动条</w:t>
+      </w:r>
+    </w:p>
+    <w:p/>
+    <w:p>
+      <w:pPr>
+        <w:pStyle w:val="Heading1"/>
+      </w:pPr>
+      <w:bookmarkStart w:id="4" w:name="_Toc440635274"/>
+      <w:r>
+        <w:t>JS</w:t>
+      </w:r>
       <w:bookmarkEnd w:id="4"/>
-    </w:p>
-    <w:p>
-      <w:r>
-        <w:t>s</w:t>
-      </w:r>
-      <w:r>
-        <w:rPr>
-          <w:rFonts w:hint="eastAsia"/>
-        </w:rPr>
-        <w:t>tatic:</w:t>
-      </w:r>
       <w:r>
         <w:t xml:space="preserve"> </w:t>
       </w:r>
-      <w:r>
-        <w:rPr>
-          <w:rFonts w:hint="eastAsia"/>
-        </w:rPr>
-        <w:t>默认</w:t>
-      </w:r>
-      <w:r>
-        <w:t>所有元素</w:t>
-      </w:r>
-      <w:proofErr w:type="spellStart"/>
-      <w:r>
-        <w:rPr>
-          <w:rFonts w:hint="eastAsia"/>
-        </w:rPr>
-        <w:t>position:static</w:t>
-      </w:r>
-      <w:proofErr w:type="spellEnd"/>
-      <w:r>
-        <w:rPr>
-          <w:rFonts w:hint="eastAsia"/>
-        </w:rPr>
-        <w:t>,</w:t>
-      </w:r>
-      <w:r>
-        <w:rPr>
-          <w:rFonts w:hint="eastAsia"/>
-        </w:rPr>
-        <w:t>元素</w:t>
-      </w:r>
-      <w:r>
-        <w:t>将按照它们在标记里出现的先后顺序出现在</w:t>
-      </w:r>
-      <w:r>
-        <w:rPr>
-          <w:rFonts w:hint="eastAsia"/>
-        </w:rPr>
-        <w:t>浏览</w:t>
-      </w:r>
-      <w:r>
-        <w:t>器</w:t>
-      </w:r>
-      <w:r>
-        <w:rPr>
-          <w:rFonts w:hint="eastAsia"/>
-        </w:rPr>
-        <w:t>窗口</w:t>
-      </w:r>
-      <w:r>
-        <w:t>里。</w:t>
-      </w:r>
-    </w:p>
-    <w:p>
-      <w:r>
-        <w:t>r</w:t>
-      </w:r>
-      <w:r>
-        <w:rPr>
-          <w:rFonts w:hint="eastAsia"/>
-        </w:rPr>
-        <w:t>elative(</w:t>
-      </w:r>
-      <w:r>
-        <w:rPr>
-          <w:rFonts w:hint="eastAsia"/>
-        </w:rPr>
-        <w:t>相</w:t>
-      </w:r>
-      <w:r>
-        <w:t>对定位</w:t>
-      </w:r>
-      <w:r>
-        <w:rPr>
-          <w:rFonts w:hint="eastAsia"/>
-        </w:rPr>
-        <w:t>)</w:t>
-      </w:r>
-      <w:r>
-        <w:t>：</w:t>
-      </w:r>
-      <w:r>
-        <w:rPr>
-          <w:rFonts w:hint="eastAsia"/>
-        </w:rPr>
-        <w:t>若</w:t>
-      </w:r>
-      <w:r>
-        <w:rPr>
-          <w:rFonts w:hint="eastAsia"/>
-        </w:rPr>
-        <w:t>div</w:t>
-      </w:r>
-      <w:r>
-        <w:rPr>
-          <w:rFonts w:hint="eastAsia"/>
-        </w:rPr>
-        <w:t>赋</w:t>
-      </w:r>
-      <w:proofErr w:type="spellStart"/>
-      <w:r>
-        <w:rPr>
-          <w:rFonts w:hint="eastAsia"/>
-        </w:rPr>
-        <w:t>position:relative</w:t>
-      </w:r>
-      <w:proofErr w:type="spellEnd"/>
-      <w:r>
-        <w:rPr>
-          <w:rFonts w:hint="eastAsia"/>
-        </w:rPr>
-        <w:t>, top:20px, left:20px,</w:t>
-      </w:r>
-      <w:r>
-        <w:rPr>
-          <w:rFonts w:hint="eastAsia"/>
-        </w:rPr>
-        <w:t>则</w:t>
-      </w:r>
-      <w:r>
-        <w:rPr>
-          <w:rFonts w:hint="eastAsia"/>
-        </w:rPr>
-        <w:t>div</w:t>
-      </w:r>
-      <w:r>
-        <w:rPr>
-          <w:rFonts w:hint="eastAsia"/>
-        </w:rPr>
-        <w:t>相</w:t>
-      </w:r>
-      <w:r>
-        <w:t>对于本应在文档的位置</w:t>
-      </w:r>
-      <w:r>
-        <w:rPr>
-          <w:rFonts w:hint="eastAsia"/>
-        </w:rPr>
-        <w:t>位移</w:t>
-      </w:r>
-      <w:r>
-        <w:t>(</w:t>
-      </w:r>
-      <w:proofErr w:type="spellStart"/>
-      <w:r>
-        <w:t>deltaX</w:t>
-      </w:r>
-      <w:proofErr w:type="spellEnd"/>
-      <w:r>
-        <w:t xml:space="preserve">=top, </w:t>
-      </w:r>
-      <w:proofErr w:type="spellStart"/>
-      <w:r>
-        <w:t>deltaY</w:t>
-      </w:r>
-      <w:proofErr w:type="spellEnd"/>
-      <w:r>
-        <w:t>=left)</w:t>
-      </w:r>
-    </w:p>
-    <w:p>
-      <w:r>
-        <w:t>a</w:t>
-      </w:r>
-      <w:r>
-        <w:rPr>
-          <w:rFonts w:hint="eastAsia"/>
-        </w:rPr>
-        <w:t>bsolute(</w:t>
-      </w:r>
-      <w:r>
-        <w:rPr>
-          <w:rFonts w:hint="eastAsia"/>
-        </w:rPr>
-        <w:t>绝对定位</w:t>
-      </w:r>
-      <w:r>
-        <w:rPr>
-          <w:rFonts w:hint="eastAsia"/>
-        </w:rPr>
-        <w:t>)</w:t>
-      </w:r>
-      <w:r>
-        <w:t>：</w:t>
-      </w:r>
-      <w:r>
-        <w:rPr>
-          <w:rFonts w:hint="eastAsia"/>
-        </w:rPr>
-        <w:t>若</w:t>
-      </w:r>
-      <w:r>
-        <w:rPr>
-          <w:rFonts w:hint="eastAsia"/>
-        </w:rPr>
-        <w:t>div</w:t>
-      </w:r>
-      <w:r>
-        <w:rPr>
-          <w:rFonts w:hint="eastAsia"/>
-        </w:rPr>
-        <w:t>赋</w:t>
-      </w:r>
-      <w:proofErr w:type="spellStart"/>
-      <w:r>
-        <w:rPr>
-          <w:rFonts w:hint="eastAsia"/>
-        </w:rPr>
-        <w:t>position:absolute</w:t>
-      </w:r>
-      <w:proofErr w:type="spellEnd"/>
-      <w:r>
-        <w:rPr>
-          <w:rFonts w:hint="eastAsia"/>
-        </w:rPr>
-        <w:t>, top:20px, left:20px,</w:t>
-      </w:r>
-      <w:r>
-        <w:rPr>
-          <w:rFonts w:hint="eastAsia"/>
-        </w:rPr>
-        <w:t>则</w:t>
-      </w:r>
-      <w:r>
-        <w:t>div</w:t>
-      </w:r>
-      <w:r>
-        <w:rPr>
-          <w:rFonts w:hint="eastAsia"/>
-        </w:rPr>
-        <w:t>相</w:t>
-      </w:r>
-      <w:r>
-        <w:t>对于最近的</w:t>
-      </w:r>
-      <w:r>
-        <w:rPr>
-          <w:rFonts w:hint="eastAsia"/>
-        </w:rPr>
-        <w:t>具</w:t>
-      </w:r>
-      <w:r>
-        <w:t>有</w:t>
-      </w:r>
-      <w:proofErr w:type="spellStart"/>
-      <w:r>
-        <w:t>position:relative</w:t>
-      </w:r>
-      <w:proofErr w:type="spellEnd"/>
-      <w:r>
-        <w:rPr>
-          <w:rFonts w:hint="eastAsia"/>
-        </w:rPr>
-        <w:t>的</w:t>
-      </w:r>
-      <w:r>
-        <w:t>父元素</w:t>
-      </w:r>
-      <w:r>
-        <w:rPr>
-          <w:rFonts w:hint="eastAsia"/>
-        </w:rPr>
-        <w:t>，若</w:t>
-      </w:r>
-      <w:r>
-        <w:t>该父元素没有，</w:t>
-      </w:r>
-      <w:r>
-        <w:rPr>
-          <w:rFonts w:hint="eastAsia"/>
-        </w:rPr>
-        <w:t>则</w:t>
-      </w:r>
-      <w:r>
-        <w:t>相对于</w:t>
-      </w:r>
-      <w:r>
-        <w:rPr>
-          <w:rFonts w:hint="eastAsia"/>
-        </w:rPr>
-        <w:t>body</w:t>
-      </w:r>
-      <w:r>
-        <w:rPr>
-          <w:rFonts w:hint="eastAsia"/>
-        </w:rPr>
-        <w:t>元素</w:t>
-      </w:r>
-      <w:r>
-        <w:t>。</w:t>
-      </w:r>
-      <w:r>
-        <w:rPr>
-          <w:rFonts w:hint="eastAsia"/>
-        </w:rPr>
-        <w:t>把</w:t>
-      </w:r>
-      <w:r>
-        <w:t>它摆放到容纳它的</w:t>
-      </w:r>
-      <w:r>
-        <w:t>“</w:t>
-      </w:r>
-      <w:r>
-        <w:t>容器</w:t>
-      </w:r>
-      <w:r>
-        <w:t>”</w:t>
-      </w:r>
-      <w:r>
-        <w:t>的任何位置。</w:t>
-      </w:r>
-    </w:p>
-    <w:p>
-      <w:r>
-        <w:t>Fixed(</w:t>
-      </w:r>
-      <w:r>
-        <w:rPr>
-          <w:rFonts w:hint="eastAsia"/>
-        </w:rPr>
-        <w:t>固定</w:t>
-      </w:r>
-      <w:r>
-        <w:t>定位</w:t>
-      </w:r>
-      <w:r>
-        <w:rPr>
-          <w:rFonts w:hint="eastAsia"/>
-        </w:rPr>
-        <w:t>)</w:t>
-      </w:r>
-      <w:r>
-        <w:t>：</w:t>
-      </w:r>
-    </w:p>
-    <w:p/>
-    <w:p>
-      <w:r>
-        <w:rPr>
-          <w:rFonts w:hint="eastAsia"/>
-        </w:rPr>
-        <w:t>overflow</w:t>
-      </w:r>
-      <w:r>
-        <w:rPr>
-          <w:rFonts w:hint="eastAsia"/>
-        </w:rPr>
-        <w:t>处</w:t>
-      </w:r>
-      <w:r>
-        <w:t>理子元素</w:t>
-      </w:r>
-      <w:r>
-        <w:rPr>
-          <w:rFonts w:hint="eastAsia"/>
-        </w:rPr>
-        <w:t>尺寸</w:t>
-      </w:r>
-      <w:r>
-        <w:t>超出</w:t>
-      </w:r>
-      <w:r>
-        <w:rPr>
-          <w:rFonts w:hint="eastAsia"/>
-        </w:rPr>
-        <w:t>父</w:t>
-      </w:r>
-      <w:r>
-        <w:t>元素容器尺寸</w:t>
-      </w:r>
-    </w:p>
-    <w:p>
-      <w:r>
-        <w:rPr>
-          <w:rFonts w:hint="eastAsia"/>
-        </w:rPr>
-        <w:t xml:space="preserve">visible: </w:t>
-      </w:r>
-      <w:r>
-        <w:rPr>
-          <w:rFonts w:hint="eastAsia"/>
-        </w:rPr>
-        <w:t>全</w:t>
-      </w:r>
-      <w:r>
-        <w:t>显示子元素</w:t>
-      </w:r>
-    </w:p>
-    <w:p>
-      <w:r>
-        <w:rPr>
-          <w:rFonts w:hint="eastAsia"/>
-        </w:rPr>
-        <w:t xml:space="preserve">hidden: </w:t>
-      </w:r>
-      <w:r>
-        <w:rPr>
-          <w:rFonts w:hint="eastAsia"/>
-        </w:rPr>
-        <w:t>隐藏溢</w:t>
-      </w:r>
-      <w:r>
-        <w:t>出的内容，只显示在父元素的显示区域，</w:t>
-      </w:r>
-      <w:r>
-        <w:rPr>
-          <w:rFonts w:hint="eastAsia"/>
-        </w:rPr>
-        <w:t>用</w:t>
-      </w:r>
-      <w:r>
-        <w:t>来对子元素内容进行</w:t>
-      </w:r>
-      <w:r>
-        <w:t>“</w:t>
-      </w:r>
-      <w:r>
-        <w:t>裁剪</w:t>
-      </w:r>
-      <w:r>
-        <w:t>”</w:t>
-      </w:r>
-    </w:p>
-    <w:p>
-      <w:r>
-        <w:t xml:space="preserve">scroll: </w:t>
-      </w:r>
-      <w:r>
-        <w:rPr>
-          <w:rFonts w:hint="eastAsia"/>
-        </w:rPr>
-        <w:t>显示滚动条</w:t>
-      </w:r>
-    </w:p>
-    <w:p>
-      <w:r>
-        <w:rPr>
-          <w:rFonts w:hint="eastAsia"/>
-        </w:rPr>
-        <w:t xml:space="preserve">auto: </w:t>
-      </w:r>
-      <w:r>
-        <w:rPr>
-          <w:rFonts w:hint="eastAsia"/>
-        </w:rPr>
-        <w:t>发</w:t>
-      </w:r>
-      <w:r>
-        <w:t>生</w:t>
-      </w:r>
-      <w:r>
-        <w:rPr>
-          <w:rFonts w:hint="eastAsia"/>
-        </w:rPr>
-        <w:t>溢</w:t>
-      </w:r>
-      <w:r>
-        <w:t>出时才显示滚动条</w:t>
-      </w:r>
-    </w:p>
-    <w:p/>
-    <w:p>
-      <w:pPr>
-        <w:pStyle w:val="Heading1"/>
-      </w:pPr>
-      <w:bookmarkStart w:id="5" w:name="_Toc440635274"/>
-      <w:r>
-        <w:t>JS</w:t>
+    </w:p>
+    <w:p>
+      <w:pPr>
+        <w:pStyle w:val="Heading2"/>
+      </w:pPr>
+      <w:bookmarkStart w:id="5" w:name="_Toc440635275"/>
+      <w:r>
+        <w:t>&lt;</w:t>
+      </w:r>
+      <w:r>
+        <w:t xml:space="preserve"> </w:t>
+      </w:r>
+      <w:r>
+        <w:t>J</w:t>
+      </w:r>
+      <w:r>
+        <w:rPr>
+          <w:rFonts w:hint="eastAsia"/>
+        </w:rPr>
+        <w:t xml:space="preserve">avaScript </w:t>
+      </w:r>
+      <w:r>
+        <w:rPr>
+          <w:rFonts w:hint="eastAsia"/>
+        </w:rPr>
+        <w:t>面向对象编程指南</w:t>
+      </w:r>
+      <w:r>
+        <w:t>&gt;</w:t>
       </w:r>
       <w:bookmarkEnd w:id="5"/>
-      <w:r>
-        <w:t xml:space="preserve"> </w:t>
-      </w:r>
-    </w:p>
-    <w:p>
-      <w:pPr>
-        <w:pStyle w:val="Heading2"/>
-      </w:pPr>
-      <w:bookmarkStart w:id="6" w:name="_Toc440635275"/>
-      <w:r>
-        <w:t>&lt;</w:t>
-      </w:r>
-      <w:r>
-        <w:t xml:space="preserve"> </w:t>
-      </w:r>
-      <w:r>
-        <w:t>J</w:t>
-      </w:r>
-      <w:r>
-        <w:rPr>
-          <w:rFonts w:hint="eastAsia"/>
-        </w:rPr>
-        <w:t xml:space="preserve">avaScript </w:t>
-      </w:r>
-      <w:r>
-        <w:rPr>
-          <w:rFonts w:hint="eastAsia"/>
-        </w:rPr>
-        <w:t>面向对象编程指南</w:t>
-      </w:r>
-      <w:r>
-        <w:t>&gt;</w:t>
-      </w:r>
-      <w:bookmarkEnd w:id="6"/>
     </w:p>
     <w:p>
       <w:pPr>
@@ -3897,7 +3887,7 @@
         <w:jc w:val="left"/>
         <w:outlineLvl w:val="2"/>
       </w:pPr>
-      <w:bookmarkStart w:id="7" w:name="_Toc440635276"/>
+      <w:bookmarkStart w:id="6" w:name="_Toc440635276"/>
       <w:r>
         <w:rPr>
           <w:rFonts w:hint="eastAsia"/>
@@ -3922,7 +3912,7 @@
         </w:rPr>
         <w:t>)</w:t>
       </w:r>
-      <w:bookmarkEnd w:id="7"/>
+      <w:bookmarkEnd w:id="6"/>
     </w:p>
     <w:p>
       <w:r>
@@ -5925,14 +5915,14 @@
         <w:jc w:val="left"/>
         <w:outlineLvl w:val="2"/>
       </w:pPr>
-      <w:bookmarkStart w:id="8" w:name="_Toc440635277"/>
+      <w:bookmarkStart w:id="7" w:name="_Toc440635277"/>
       <w:r>
         <w:rPr>
           <w:rFonts w:hint="eastAsia"/>
         </w:rPr>
         <w:t>对象</w:t>
       </w:r>
-      <w:bookmarkEnd w:id="8"/>
+      <w:bookmarkEnd w:id="7"/>
     </w:p>
     <w:p>
       <w:r>
@@ -7715,14 +7705,14 @@
         <w:jc w:val="left"/>
         <w:outlineLvl w:val="2"/>
       </w:pPr>
-      <w:bookmarkStart w:id="9" w:name="_Toc440635278"/>
+      <w:bookmarkStart w:id="8" w:name="_Toc440635278"/>
       <w:r>
         <w:rPr>
           <w:rFonts w:hint="eastAsia"/>
         </w:rPr>
         <w:t>原型</w:t>
       </w:r>
-      <w:bookmarkEnd w:id="9"/>
+      <w:bookmarkEnd w:id="8"/>
     </w:p>
     <w:p>
       <w:r>
@@ -8368,14 +8358,14 @@
         <w:jc w:val="left"/>
         <w:outlineLvl w:val="2"/>
       </w:pPr>
-      <w:bookmarkStart w:id="10" w:name="_Toc440635279"/>
+      <w:bookmarkStart w:id="9" w:name="_Toc440635279"/>
       <w:r>
         <w:rPr>
           <w:rFonts w:hint="eastAsia"/>
         </w:rPr>
         <w:t>继承</w:t>
       </w:r>
-      <w:bookmarkEnd w:id="10"/>
+      <w:bookmarkEnd w:id="9"/>
     </w:p>
     <w:p/>
     <w:p>
@@ -11083,14 +11073,14 @@
         <w:jc w:val="left"/>
         <w:outlineLvl w:val="2"/>
       </w:pPr>
-      <w:bookmarkStart w:id="11" w:name="_Toc440635280"/>
+      <w:bookmarkStart w:id="10" w:name="_Toc440635280"/>
       <w:r>
         <w:rPr>
           <w:rFonts w:hint="eastAsia"/>
         </w:rPr>
         <w:t>惯用法</w:t>
       </w:r>
-      <w:bookmarkEnd w:id="11"/>
+      <w:bookmarkEnd w:id="10"/>
     </w:p>
     <w:p>
       <w:pPr>
@@ -12428,7 +12418,7 @@
       <w:pPr>
         <w:pStyle w:val="Heading2"/>
       </w:pPr>
-      <w:bookmarkStart w:id="12" w:name="_Toc440635281"/>
+      <w:bookmarkStart w:id="11" w:name="_Toc440635281"/>
       <w:r>
         <w:rPr>
           <w:rFonts w:hint="eastAsia"/>
@@ -12447,7 +12437,7 @@
         </w:rPr>
         <w:t>》</w:t>
       </w:r>
-      <w:bookmarkEnd w:id="12"/>
+      <w:bookmarkEnd w:id="11"/>
     </w:p>
     <w:p>
       <w:pPr>
@@ -12459,14 +12449,14 @@
         <w:jc w:val="left"/>
         <w:outlineLvl w:val="2"/>
       </w:pPr>
-      <w:bookmarkStart w:id="13" w:name="_Toc440635282"/>
+      <w:bookmarkStart w:id="12" w:name="_Toc440635282"/>
       <w:r>
         <w:rPr>
           <w:rFonts w:hint="eastAsia"/>
         </w:rPr>
         <w:t>全局变量与局部变量</w:t>
       </w:r>
-      <w:bookmarkEnd w:id="13"/>
+      <w:bookmarkEnd w:id="12"/>
     </w:p>
     <w:p>
       <w:r>
@@ -12680,14 +12670,14 @@
         <w:jc w:val="left"/>
         <w:outlineLvl w:val="2"/>
       </w:pPr>
-      <w:bookmarkStart w:id="14" w:name="_Toc440635283"/>
+      <w:bookmarkStart w:id="13" w:name="_Toc440635283"/>
       <w:r>
         <w:rPr>
           <w:rFonts w:hint="eastAsia"/>
         </w:rPr>
         <w:t>闭包</w:t>
       </w:r>
-      <w:bookmarkEnd w:id="14"/>
+      <w:bookmarkEnd w:id="13"/>
     </w:p>
     <w:p>
       <w:pPr>
@@ -13220,14 +13210,14 @@
         <w:jc w:val="left"/>
         <w:outlineLvl w:val="2"/>
       </w:pPr>
-      <w:bookmarkStart w:id="15" w:name="_Toc440635284"/>
+      <w:bookmarkStart w:id="14" w:name="_Toc440635284"/>
       <w:r>
         <w:rPr>
           <w:rFonts w:hint="eastAsia"/>
         </w:rPr>
         <w:t>变量声明提升间</w:t>
       </w:r>
-      <w:bookmarkEnd w:id="15"/>
+      <w:bookmarkEnd w:id="14"/>
     </w:p>
     <w:p>
       <w:proofErr w:type="spellStart"/>
@@ -13412,7 +13402,7 @@
         <w:jc w:val="left"/>
         <w:outlineLvl w:val="2"/>
       </w:pPr>
-      <w:bookmarkStart w:id="16" w:name="_Toc440635285"/>
+      <w:bookmarkStart w:id="15" w:name="_Toc440635285"/>
       <w:proofErr w:type="spellStart"/>
       <w:r>
         <w:rPr>
@@ -13430,7 +13420,7 @@
       <w:r>
         <w:t>函数表达式</w:t>
       </w:r>
-      <w:bookmarkEnd w:id="16"/>
+      <w:bookmarkEnd w:id="15"/>
     </w:p>
     <w:p>
       <w:r>
@@ -14119,14 +14109,14 @@
         <w:jc w:val="left"/>
         <w:outlineLvl w:val="2"/>
       </w:pPr>
-      <w:bookmarkStart w:id="17" w:name="_Toc440635286"/>
+      <w:bookmarkStart w:id="16" w:name="_Toc440635286"/>
       <w:r>
         <w:rPr>
           <w:rFonts w:hint="eastAsia"/>
         </w:rPr>
         <w:t>函数调用，方法调用及构造函数调用之间的区别？</w:t>
       </w:r>
-      <w:bookmarkEnd w:id="17"/>
+      <w:bookmarkEnd w:id="16"/>
     </w:p>
     <w:p>
       <w:pPr>
@@ -14645,14 +14635,14 @@
         <w:jc w:val="left"/>
         <w:outlineLvl w:val="2"/>
       </w:pPr>
-      <w:bookmarkStart w:id="18" w:name="_Toc440635287"/>
+      <w:bookmarkStart w:id="17" w:name="_Toc440635287"/>
       <w:r>
         <w:rPr>
           <w:rFonts w:hint="eastAsia"/>
         </w:rPr>
         <w:t>高阶函数</w:t>
       </w:r>
-      <w:bookmarkEnd w:id="18"/>
+      <w:bookmarkEnd w:id="17"/>
     </w:p>
     <w:p>
       <w:r>
@@ -14710,14 +14700,14 @@
         <w:jc w:val="left"/>
         <w:outlineLvl w:val="2"/>
       </w:pPr>
-      <w:bookmarkStart w:id="19" w:name="_Toc440635288"/>
+      <w:bookmarkStart w:id="18" w:name="_Toc440635288"/>
       <w:r>
         <w:rPr>
           <w:rFonts w:hint="eastAsia"/>
         </w:rPr>
         <w:t>创建可变参数的函数一般提供两个版本</w:t>
       </w:r>
-      <w:bookmarkEnd w:id="19"/>
+      <w:bookmarkEnd w:id="18"/>
     </w:p>
     <w:p>
       <w:r>
@@ -14923,14 +14913,14 @@
         <w:jc w:val="left"/>
         <w:outlineLvl w:val="2"/>
       </w:pPr>
-      <w:bookmarkStart w:id="20" w:name="_Toc440635289"/>
+      <w:bookmarkStart w:id="19" w:name="_Toc440635289"/>
       <w:r>
         <w:rPr>
           <w:rFonts w:hint="eastAsia"/>
         </w:rPr>
         <w:t>复用对象方法</w:t>
       </w:r>
-      <w:bookmarkEnd w:id="20"/>
+      <w:bookmarkEnd w:id="19"/>
     </w:p>
     <w:p>
       <w:r>
@@ -15359,7 +15349,7 @@
         <w:jc w:val="left"/>
         <w:outlineLvl w:val="2"/>
       </w:pPr>
-      <w:bookmarkStart w:id="21" w:name="_Toc440635290"/>
+      <w:bookmarkStart w:id="20" w:name="_Toc440635290"/>
       <w:r>
         <w:rPr>
           <w:rFonts w:hint="eastAsia"/>
@@ -15373,7 +15363,7 @@
         </w:rPr>
         <w:t>curring</w:t>
       </w:r>
-      <w:bookmarkEnd w:id="21"/>
+      <w:bookmarkEnd w:id="20"/>
       <w:proofErr w:type="spellEnd"/>
     </w:p>
     <w:p>
@@ -15627,7 +15617,7 @@
         <w:jc w:val="left"/>
         <w:outlineLvl w:val="2"/>
       </w:pPr>
-      <w:bookmarkStart w:id="22" w:name="_Toc440635291"/>
+      <w:bookmarkStart w:id="21" w:name="_Toc440635291"/>
       <w:r>
         <w:rPr>
           <w:rFonts w:hint="eastAsia"/>
@@ -15640,7 +15630,7 @@
         </w:rPr>
         <w:t>类的本质</w:t>
       </w:r>
-      <w:bookmarkEnd w:id="22"/>
+      <w:bookmarkEnd w:id="21"/>
     </w:p>
     <w:p>
       <w:r>
@@ -16106,7 +16096,7 @@
         <w:jc w:val="left"/>
         <w:outlineLvl w:val="2"/>
       </w:pPr>
-      <w:bookmarkStart w:id="23" w:name="_Toc440635292"/>
+      <w:bookmarkStart w:id="22" w:name="_Toc440635292"/>
       <w:proofErr w:type="spellStart"/>
       <w:r>
         <w:rPr>
@@ -16121,7 +16111,7 @@
         </w:rPr>
         <w:t>实现类继承的最佳实践</w:t>
       </w:r>
-      <w:bookmarkEnd w:id="23"/>
+      <w:bookmarkEnd w:id="22"/>
     </w:p>
     <w:p>
       <w:r>
@@ -17308,7 +17298,7 @@
         <w:jc w:val="left"/>
         <w:outlineLvl w:val="2"/>
       </w:pPr>
-      <w:bookmarkStart w:id="24" w:name="_Toc440635293"/>
+      <w:bookmarkStart w:id="23" w:name="_Toc440635293"/>
       <w:proofErr w:type="spellStart"/>
       <w:r>
         <w:rPr>
@@ -17326,7 +17316,7 @@
       <w:r>
         <w:t>私有数据</w:t>
       </w:r>
-      <w:bookmarkEnd w:id="24"/>
+      <w:bookmarkEnd w:id="23"/>
     </w:p>
     <w:p>
       <w:r>
@@ -17562,7 +17552,7 @@
         <w:jc w:val="left"/>
         <w:outlineLvl w:val="2"/>
       </w:pPr>
-      <w:bookmarkStart w:id="25" w:name="_Toc440635294"/>
+      <w:bookmarkStart w:id="24" w:name="_Toc440635294"/>
       <w:r>
         <w:rPr>
           <w:rFonts w:hint="eastAsia"/>
@@ -17581,7 +17571,7 @@
         </w:rPr>
         <w:t>变量</w:t>
       </w:r>
-      <w:bookmarkEnd w:id="25"/>
+      <w:bookmarkEnd w:id="24"/>
     </w:p>
     <w:p>
       <w:r>
@@ -19407,14 +19397,14 @@
         <w:jc w:val="left"/>
         <w:outlineLvl w:val="2"/>
       </w:pPr>
-      <w:bookmarkStart w:id="26" w:name="_Toc440635295"/>
+      <w:bookmarkStart w:id="25" w:name="_Toc440635295"/>
       <w:r>
         <w:rPr>
           <w:rFonts w:hint="eastAsia"/>
         </w:rPr>
         <w:t>面向函数编程</w:t>
       </w:r>
-      <w:bookmarkEnd w:id="26"/>
+      <w:bookmarkEnd w:id="25"/>
     </w:p>
     <w:p>
       <w:pPr>
@@ -19758,14 +19748,14 @@
         <w:jc w:val="left"/>
         <w:outlineLvl w:val="2"/>
       </w:pPr>
-      <w:bookmarkStart w:id="27" w:name="_Toc440635296"/>
+      <w:bookmarkStart w:id="26" w:name="_Toc440635296"/>
       <w:r>
         <w:rPr>
           <w:rFonts w:hint="eastAsia"/>
         </w:rPr>
         <w:t>在类数组对象上尽量复用通过的数组方法</w:t>
       </w:r>
-      <w:bookmarkEnd w:id="27"/>
+      <w:bookmarkEnd w:id="26"/>
     </w:p>
     <w:p>
       <w:proofErr w:type="gramStart"/>
@@ -19909,7 +19899,7 @@
         <w:jc w:val="left"/>
         <w:outlineLvl w:val="2"/>
       </w:pPr>
-      <w:bookmarkStart w:id="28" w:name="_Toc440635297"/>
+      <w:bookmarkStart w:id="27" w:name="_Toc440635297"/>
       <w:r>
         <w:rPr>
           <w:rFonts w:hint="eastAsia"/>
@@ -19922,7 +19912,7 @@
         </w:rPr>
         <w:t>无法无法提供具体的值</w:t>
       </w:r>
-      <w:bookmarkEnd w:id="28"/>
+      <w:bookmarkEnd w:id="27"/>
     </w:p>
     <w:p>
       <w:r>
@@ -20126,14 +20116,14 @@
         <w:jc w:val="left"/>
         <w:outlineLvl w:val="2"/>
       </w:pPr>
-      <w:bookmarkStart w:id="29" w:name="_Toc440635298"/>
+      <w:bookmarkStart w:id="28" w:name="_Toc440635298"/>
       <w:r>
         <w:rPr>
           <w:rFonts w:hint="eastAsia"/>
         </w:rPr>
         <w:t>选项对象</w:t>
       </w:r>
-      <w:bookmarkEnd w:id="29"/>
+      <w:bookmarkEnd w:id="28"/>
       <w:r>
         <w:rPr>
           <w:rFonts w:hint="eastAsia"/>
@@ -20740,7 +20730,7 @@
         <w:jc w:val="left"/>
         <w:outlineLvl w:val="2"/>
       </w:pPr>
-      <w:bookmarkStart w:id="30" w:name="_Toc440635299"/>
+      <w:bookmarkStart w:id="29" w:name="_Toc440635299"/>
       <w:r>
         <w:rPr>
           <w:rFonts w:hint="eastAsia"/>
@@ -20765,7 +20755,7 @@
         </w:rPr>
         <w:t>API</w:t>
       </w:r>
-      <w:bookmarkEnd w:id="30"/>
+      <w:bookmarkEnd w:id="29"/>
     </w:p>
     <w:p>
       <w:r>
@@ -20841,14 +20831,14 @@
         <w:jc w:val="left"/>
         <w:outlineLvl w:val="2"/>
       </w:pPr>
-      <w:bookmarkStart w:id="31" w:name="_Toc440635300"/>
+      <w:bookmarkStart w:id="30" w:name="_Toc440635300"/>
       <w:r>
         <w:rPr>
           <w:rFonts w:hint="eastAsia"/>
         </w:rPr>
         <w:t>使用结构类型来实现多态性，从而避免使用继承</w:t>
       </w:r>
-      <w:bookmarkEnd w:id="31"/>
+      <w:bookmarkEnd w:id="30"/>
     </w:p>
     <w:p>
       <w:r>
@@ -21200,7 +21190,7 @@
         <w:jc w:val="left"/>
         <w:outlineLvl w:val="2"/>
       </w:pPr>
-      <w:bookmarkStart w:id="32" w:name="_Toc440635301"/>
+      <w:bookmarkStart w:id="31" w:name="_Toc440635301"/>
       <w:proofErr w:type="spellStart"/>
       <w:r>
         <w:t>J</w:t>
@@ -21242,7 +21232,7 @@
       <w:r>
         <w:t>）</w:t>
       </w:r>
-      <w:bookmarkEnd w:id="32"/>
+      <w:bookmarkEnd w:id="31"/>
     </w:p>
     <w:p>
       <w:r>
@@ -21337,9 +21327,1742 @@
       <w:pPr>
         <w:widowControl/>
         <w:jc w:val="left"/>
+        <w:rPr>
+          <w:rFonts w:hint="eastAsia"/>
+        </w:rPr>
+      </w:pPr>
+      <w:r>
+        <w:rPr>
+          <w:rFonts w:hint="eastAsia"/>
+        </w:rPr>
+        <w:t>SVG</w:t>
+      </w:r>
+      <w:r>
+        <w:t xml:space="preserve"> Essentials</w:t>
+      </w:r>
+    </w:p>
+    <w:p>
+      <w:pPr>
+        <w:widowControl/>
+        <w:jc w:val="left"/>
+      </w:pPr>
+      <w:r>
+        <w:rPr>
+          <w:rFonts w:hint="eastAsia"/>
+        </w:rPr>
+        <w:t>html5</w:t>
+      </w:r>
+      <w:r>
+        <w:rPr>
+          <w:rFonts w:hint="eastAsia"/>
+        </w:rPr>
+        <w:t>插</w:t>
+      </w:r>
+      <w:r>
+        <w:t>入</w:t>
+      </w:r>
+      <w:r>
+        <w:rPr>
+          <w:rFonts w:hint="eastAsia"/>
+        </w:rPr>
+        <w:t>SVG</w:t>
+      </w:r>
+      <w:r>
+        <w:rPr>
+          <w:rFonts w:hint="eastAsia"/>
+        </w:rPr>
+        <w:t>，</w:t>
+      </w:r>
+      <w:r>
+        <w:t>在顶级</w:t>
+      </w:r>
+      <w:r>
+        <w:rPr>
+          <w:rFonts w:hint="eastAsia"/>
+        </w:rPr>
+        <w:t>&lt;</w:t>
+      </w:r>
+      <w:proofErr w:type="spellStart"/>
+      <w:r>
+        <w:rPr>
+          <w:rFonts w:hint="eastAsia"/>
+        </w:rPr>
+        <w:t>svg</w:t>
+      </w:r>
+      <w:proofErr w:type="spellEnd"/>
+      <w:r>
+        <w:rPr>
+          <w:rFonts w:hint="eastAsia"/>
+        </w:rPr>
+        <w:t>&gt;</w:t>
+      </w:r>
+      <w:r>
+        <w:rPr>
+          <w:rFonts w:hint="eastAsia"/>
+        </w:rPr>
+        <w:t>元素</w:t>
+      </w:r>
+      <w:r>
+        <w:t>上设置</w:t>
+      </w:r>
+      <w:proofErr w:type="spellStart"/>
+      <w:r>
+        <w:rPr>
+          <w:rFonts w:hint="eastAsia"/>
+        </w:rPr>
+        <w:t>xmlns</w:t>
+      </w:r>
+      <w:proofErr w:type="spellEnd"/>
+      <w:r>
+        <w:rPr>
+          <w:rFonts w:hint="eastAsia"/>
+        </w:rPr>
+        <w:t>=</w:t>
+      </w:r>
+      <w:hyperlink r:id="rId7" w:history="1">
+        <w:r>
+          <w:rPr>
+            <w:rStyle w:val="Hyperlink"/>
+          </w:rPr>
+          <w:t>http://www.w3.org/2000/svg</w:t>
+        </w:r>
+      </w:hyperlink>
+      <w:r>
+        <w:t>,HTML</w:t>
+      </w:r>
+      <w:r>
+        <w:t>解析器会自动辨别</w:t>
+      </w:r>
+      <w:r>
+        <w:rPr>
+          <w:rFonts w:hint="eastAsia"/>
+        </w:rPr>
+        <w:t>&lt;</w:t>
+      </w:r>
+      <w:proofErr w:type="spellStart"/>
+      <w:r>
+        <w:rPr>
+          <w:rFonts w:hint="eastAsia"/>
+        </w:rPr>
+        <w:t>svg</w:t>
+      </w:r>
+      <w:proofErr w:type="spellEnd"/>
+      <w:r>
+        <w:rPr>
+          <w:rFonts w:hint="eastAsia"/>
+        </w:rPr>
+        <w:t>&gt;</w:t>
+      </w:r>
+      <w:r>
+        <w:rPr>
+          <w:rFonts w:hint="eastAsia"/>
+        </w:rPr>
+        <w:t>元素</w:t>
+      </w:r>
+      <w:r>
+        <w:t>和它的子节点都在</w:t>
+      </w:r>
+      <w:r>
+        <w:rPr>
+          <w:rFonts w:hint="eastAsia"/>
+        </w:rPr>
+        <w:t>SVG</w:t>
+      </w:r>
+      <w:r>
+        <w:rPr>
+          <w:rFonts w:hint="eastAsia"/>
+        </w:rPr>
+        <w:t>命名</w:t>
+      </w:r>
+      <w:r>
+        <w:t>空间</w:t>
+      </w:r>
+      <w:r>
+        <w:rPr>
+          <w:rFonts w:hint="eastAsia"/>
+        </w:rPr>
+        <w:t>内。</w:t>
+      </w:r>
+    </w:p>
+    <w:p>
+      <w:pPr>
+        <w:widowControl/>
+        <w:jc w:val="left"/>
+        <w:rPr>
+          <w:rFonts w:hint="eastAsia"/>
+        </w:rPr>
+      </w:pPr>
+      <w:r>
+        <w:t>F</w:t>
+      </w:r>
+      <w:r>
+        <w:rPr>
+          <w:rFonts w:hint="eastAsia"/>
+        </w:rPr>
+        <w:t xml:space="preserve">or </w:t>
+      </w:r>
+      <w:r>
+        <w:t>example:</w:t>
+      </w:r>
+    </w:p>
+    <w:p>
+      <w:pPr>
+        <w:widowControl/>
+        <w:jc w:val="left"/>
+      </w:pPr>
+      <w:r>
+        <w:t>&lt;</w:t>
+      </w:r>
+      <w:proofErr w:type="gramStart"/>
+      <w:r>
+        <w:t>style</w:t>
+      </w:r>
+      <w:proofErr w:type="gramEnd"/>
+      <w:r>
+        <w:t>&gt;</w:t>
+      </w:r>
+    </w:p>
+    <w:p>
+      <w:pPr>
+        <w:widowControl/>
+        <w:jc w:val="left"/>
+      </w:pPr>
+      <w:r>
+        <w:t xml:space="preserve">   </w:t>
+      </w:r>
+      <w:proofErr w:type="spellStart"/>
+      <w:proofErr w:type="gramStart"/>
+      <w:r>
+        <w:t>svg</w:t>
+      </w:r>
+      <w:proofErr w:type="spellEnd"/>
+      <w:proofErr w:type="gramEnd"/>
+      <w:r>
+        <w:t xml:space="preserve"> {</w:t>
+      </w:r>
+    </w:p>
+    <w:p>
+      <w:pPr>
+        <w:widowControl/>
+        <w:jc w:val="left"/>
+      </w:pPr>
+      <w:r>
+        <w:t xml:space="preserve">       </w:t>
+      </w:r>
+      <w:proofErr w:type="gramStart"/>
+      <w:r>
+        <w:t>display</w:t>
+      </w:r>
+      <w:proofErr w:type="gramEnd"/>
+      <w:r>
+        <w:t>:</w:t>
+      </w:r>
+      <w:r>
+        <w:t xml:space="preserve"> </w:t>
+      </w:r>
+      <w:r>
+        <w:t>block;</w:t>
+      </w:r>
+    </w:p>
+    <w:p>
+      <w:pPr>
+        <w:widowControl/>
+        <w:jc w:val="left"/>
+      </w:pPr>
+      <w:r>
+        <w:t xml:space="preserve">       </w:t>
+      </w:r>
+      <w:proofErr w:type="gramStart"/>
+      <w:r>
+        <w:t>width</w:t>
+      </w:r>
+      <w:proofErr w:type="gramEnd"/>
+      <w:r>
+        <w:t>: 500px;</w:t>
+      </w:r>
+    </w:p>
+    <w:p>
+      <w:pPr>
+        <w:widowControl/>
+        <w:jc w:val="left"/>
+      </w:pPr>
+      <w:r>
+        <w:t xml:space="preserve">       </w:t>
+      </w:r>
+      <w:proofErr w:type="gramStart"/>
+      <w:r>
+        <w:t>height</w:t>
+      </w:r>
+      <w:proofErr w:type="gramEnd"/>
+      <w:r>
+        <w:t>:</w:t>
+      </w:r>
+      <w:r>
+        <w:t xml:space="preserve"> </w:t>
+      </w:r>
+      <w:r>
+        <w:t>500px;</w:t>
+      </w:r>
+    </w:p>
+    <w:p>
+      <w:pPr>
+        <w:widowControl/>
+        <w:jc w:val="left"/>
+      </w:pPr>
+      <w:r>
+        <w:t xml:space="preserve">       </w:t>
+      </w:r>
+      <w:proofErr w:type="gramStart"/>
+      <w:r>
+        <w:t>margin</w:t>
+      </w:r>
+      <w:proofErr w:type="gramEnd"/>
+      <w:r>
+        <w:t>:</w:t>
+      </w:r>
+      <w:r>
+        <w:t xml:space="preserve"> </w:t>
+      </w:r>
+      <w:r>
+        <w:t>auto;</w:t>
+      </w:r>
+    </w:p>
+    <w:p>
+      <w:pPr>
+        <w:widowControl/>
+        <w:jc w:val="left"/>
+      </w:pPr>
+      <w:r>
+        <w:t xml:space="preserve">       </w:t>
+      </w:r>
+      <w:proofErr w:type="gramStart"/>
+      <w:r>
+        <w:t>background-color</w:t>
+      </w:r>
+      <w:proofErr w:type="gramEnd"/>
+      <w:r>
+        <w:t xml:space="preserve">: </w:t>
+      </w:r>
+      <w:proofErr w:type="spellStart"/>
+      <w:r>
+        <w:t>lightblue</w:t>
+      </w:r>
+      <w:proofErr w:type="spellEnd"/>
+      <w:r>
+        <w:t>;</w:t>
+      </w:r>
+    </w:p>
+    <w:p>
+      <w:pPr>
+        <w:widowControl/>
+        <w:jc w:val="left"/>
+      </w:pPr>
+      <w:r>
+        <w:t xml:space="preserve">   }</w:t>
+      </w:r>
+    </w:p>
+    <w:p>
+      <w:pPr>
+        <w:widowControl/>
+        <w:jc w:val="left"/>
+      </w:pPr>
+      <w:r>
+        <w:t xml:space="preserve">   </w:t>
+      </w:r>
+      <w:proofErr w:type="gramStart"/>
+      <w:r>
+        <w:t>circle</w:t>
+      </w:r>
+      <w:proofErr w:type="gramEnd"/>
+      <w:r>
+        <w:t xml:space="preserve"> {</w:t>
+      </w:r>
+    </w:p>
+    <w:p>
+      <w:pPr>
+        <w:widowControl/>
+        <w:jc w:val="left"/>
+      </w:pPr>
+      <w:r>
+        <w:t xml:space="preserve">       </w:t>
+      </w:r>
+      <w:proofErr w:type="gramStart"/>
+      <w:r>
+        <w:t>fill</w:t>
+      </w:r>
+      <w:proofErr w:type="gramEnd"/>
+      <w:r>
+        <w:t>: lavender;</w:t>
+      </w:r>
+    </w:p>
+    <w:p>
+      <w:pPr>
+        <w:widowControl/>
+        <w:jc w:val="left"/>
+      </w:pPr>
+      <w:r>
+        <w:t xml:space="preserve">   }</w:t>
+      </w:r>
+    </w:p>
+    <w:p>
+      <w:pPr>
+        <w:widowControl/>
+        <w:jc w:val="left"/>
+      </w:pPr>
+      <w:r>
+        <w:t>&lt;/style&gt;</w:t>
+      </w:r>
+    </w:p>
+    <w:p>
+      <w:pPr>
+        <w:widowControl/>
+        <w:jc w:val="left"/>
+      </w:pPr>
+      <w:r>
+        <w:t>&lt;</w:t>
+      </w:r>
+      <w:proofErr w:type="spellStart"/>
+      <w:r>
+        <w:t>svg</w:t>
+      </w:r>
+      <w:proofErr w:type="spellEnd"/>
+      <w:r>
+        <w:t xml:space="preserve"> </w:t>
+      </w:r>
+      <w:proofErr w:type="spellStart"/>
+      <w:r>
+        <w:t>viewBox</w:t>
+      </w:r>
+      <w:proofErr w:type="spellEnd"/>
+      <w:r>
+        <w:t xml:space="preserve">="0 0 250 250" </w:t>
+      </w:r>
+      <w:proofErr w:type="spellStart"/>
+      <w:r>
+        <w:t>xmlns</w:t>
+      </w:r>
+      <w:proofErr w:type="spellEnd"/>
+      <w:r>
+        <w:t>="http://www.w3.org/2000/svg"&gt;</w:t>
+      </w:r>
+    </w:p>
+    <w:p>
+      <w:pPr>
+        <w:widowControl/>
+        <w:jc w:val="left"/>
+      </w:pPr>
+      <w:r>
+        <w:t xml:space="preserve">    &lt;circle cx="125" </w:t>
+      </w:r>
+      <w:proofErr w:type="gramStart"/>
+      <w:r>
+        <w:t>cy</w:t>
+      </w:r>
+      <w:proofErr w:type="gramEnd"/>
+      <w:r>
+        <w:t>="125" r="100"&gt;&lt;/circle&gt;</w:t>
+      </w:r>
+    </w:p>
+    <w:p>
+      <w:pPr>
+        <w:widowControl/>
+        <w:jc w:val="left"/>
+      </w:pPr>
+      <w:r>
+        <w:t xml:space="preserve">    &lt;text x="125" y="125" </w:t>
+      </w:r>
+      <w:proofErr w:type="spellStart"/>
+      <w:r>
+        <w:t>dy</w:t>
+      </w:r>
+      <w:proofErr w:type="spellEnd"/>
+      <w:r>
+        <w:t>="0.5em" text-anchor="middle"&gt;Look Ma, Same Font</w:t>
+      </w:r>
+      <w:proofErr w:type="gramStart"/>
+      <w:r>
+        <w:t>!&lt;</w:t>
+      </w:r>
+      <w:proofErr w:type="gramEnd"/>
+      <w:r>
+        <w:t>/text&gt;</w:t>
+      </w:r>
+    </w:p>
+    <w:p>
+      <w:pPr>
+        <w:widowControl/>
+        <w:jc w:val="left"/>
+        <w:rPr>
+          <w:rFonts w:hint="eastAsia"/>
+        </w:rPr>
+      </w:pPr>
+      <w:r>
+        <w:t>&lt;/</w:t>
+      </w:r>
+      <w:proofErr w:type="spellStart"/>
+      <w:r>
+        <w:t>svg</w:t>
+      </w:r>
+      <w:proofErr w:type="spellEnd"/>
+      <w:r>
+        <w:t>&gt;</w:t>
+      </w:r>
+    </w:p>
+    <w:p>
+      <w:proofErr w:type="spellStart"/>
+      <w:r>
+        <w:t>s</w:t>
+      </w:r>
+      <w:r>
+        <w:rPr>
+          <w:rFonts w:hint="eastAsia"/>
+        </w:rPr>
+        <w:t>vg</w:t>
+      </w:r>
+      <w:proofErr w:type="spellEnd"/>
+      <w:r>
+        <w:rPr>
+          <w:rFonts w:hint="eastAsia"/>
+        </w:rPr>
+        <w:t>的</w:t>
+      </w:r>
+      <w:proofErr w:type="spellStart"/>
+      <w:r>
+        <w:rPr>
+          <w:rFonts w:hint="eastAsia"/>
+        </w:rPr>
+        <w:t>width&amp;</w:t>
+      </w:r>
+      <w:r>
+        <w:t>height</w:t>
+      </w:r>
+      <w:proofErr w:type="spellEnd"/>
+      <w:r>
+        <w:rPr>
+          <w:rFonts w:hint="eastAsia"/>
+        </w:rPr>
+        <w:t>是</w:t>
+      </w:r>
+      <w:r>
+        <w:t>显示在界面上的</w:t>
+      </w:r>
+      <w:r>
+        <w:rPr>
+          <w:rFonts w:hint="eastAsia"/>
+        </w:rPr>
+        <w:t>画</w:t>
+      </w:r>
+      <w:r>
+        <w:t>布大小，</w:t>
+      </w:r>
+      <w:proofErr w:type="spellStart"/>
+      <w:r>
+        <w:rPr>
+          <w:rFonts w:hint="eastAsia"/>
+        </w:rPr>
+        <w:t>viewBox</w:t>
+      </w:r>
+      <w:proofErr w:type="spellEnd"/>
+      <w:r>
+        <w:rPr>
+          <w:rFonts w:hint="eastAsia"/>
+        </w:rPr>
+        <w:t>=</w:t>
+      </w:r>
+      <w:r>
+        <w:t>”0 0 250 250”</w:t>
+      </w:r>
+      <w:r>
+        <w:rPr>
+          <w:rFonts w:hint="eastAsia"/>
+        </w:rPr>
+        <w:t>指定</w:t>
+      </w:r>
+      <w:r>
+        <w:t>用户坐标，从而</w:t>
+      </w:r>
+      <w:proofErr w:type="spellStart"/>
+      <w:r>
+        <w:rPr>
+          <w:rFonts w:hint="eastAsia"/>
+        </w:rPr>
+        <w:t>svg</w:t>
+      </w:r>
+      <w:proofErr w:type="spellEnd"/>
+      <w:r>
+        <w:rPr>
+          <w:rFonts w:hint="eastAsia"/>
+        </w:rPr>
+        <w:t>里</w:t>
+      </w:r>
+      <w:r>
+        <w:t>的元素</w:t>
+      </w:r>
+      <w:r>
+        <w:rPr>
+          <w:rFonts w:hint="eastAsia"/>
+        </w:rPr>
+        <w:t>位置</w:t>
+      </w:r>
+      <w:r>
+        <w:t>相对于</w:t>
+      </w:r>
+      <w:r>
+        <w:rPr>
+          <w:rFonts w:hint="eastAsia"/>
+        </w:rPr>
+        <w:t xml:space="preserve">0 0, </w:t>
+      </w:r>
+      <w:r>
+        <w:rPr>
+          <w:rFonts w:hint="eastAsia"/>
+        </w:rPr>
+        <w:t>大</w:t>
+      </w:r>
+      <w:r>
+        <w:t>小相对于</w:t>
+      </w:r>
+      <w:r>
+        <w:rPr>
+          <w:rFonts w:hint="eastAsia"/>
+        </w:rPr>
+        <w:t>250 250</w:t>
+      </w:r>
+      <w:r>
+        <w:rPr>
+          <w:rFonts w:hint="eastAsia"/>
+        </w:rPr>
+        <w:t>。</w:t>
+      </w:r>
+    </w:p>
+    <w:p>
+      <w:r>
+        <w:rPr>
+          <w:rFonts w:hint="eastAsia"/>
+        </w:rPr>
+        <w:t>若</w:t>
+      </w:r>
+      <w:proofErr w:type="spellStart"/>
+      <w:r>
+        <w:rPr>
+          <w:rFonts w:hint="eastAsia"/>
+        </w:rPr>
+        <w:t>viewBox</w:t>
+      </w:r>
+      <w:proofErr w:type="spellEnd"/>
+      <w:r>
+        <w:rPr>
+          <w:rFonts w:hint="eastAsia"/>
+        </w:rPr>
+        <w:t>映射</w:t>
+      </w:r>
+      <w:r>
+        <w:t>于</w:t>
+      </w:r>
+      <w:r>
+        <w:rPr>
+          <w:rFonts w:hint="eastAsia"/>
+        </w:rPr>
+        <w:t>画布</w:t>
+      </w:r>
+      <w:r>
+        <w:t>大小</w:t>
+      </w:r>
+      <w:r>
+        <w:rPr>
+          <w:rFonts w:hint="eastAsia"/>
+        </w:rPr>
+        <w:t>，</w:t>
+      </w:r>
+      <w:r>
+        <w:t>若同比例和，</w:t>
+      </w:r>
+      <w:r>
+        <w:rPr>
+          <w:rFonts w:hint="eastAsia"/>
+        </w:rPr>
+        <w:t>同</w:t>
+      </w:r>
+      <w:r>
+        <w:t>放大缩小即可</w:t>
+      </w:r>
+    </w:p>
+    <w:p>
+      <w:r>
+        <w:rPr>
+          <w:rFonts w:hint="eastAsia"/>
+        </w:rPr>
+        <w:t>若不</w:t>
+      </w:r>
+      <w:r>
+        <w:t>同比例，</w:t>
+      </w:r>
+      <w:r>
+        <w:rPr>
+          <w:rFonts w:hint="eastAsia"/>
+        </w:rPr>
+        <w:t>则</w:t>
+      </w:r>
+      <w:r>
+        <w:t>用</w:t>
+      </w:r>
+      <w:proofErr w:type="spellStart"/>
+      <w:r>
+        <w:rPr>
+          <w:rFonts w:hint="eastAsia"/>
+        </w:rPr>
+        <w:t>preserveAspectRatio</w:t>
+      </w:r>
+      <w:proofErr w:type="spellEnd"/>
+      <w:r>
+        <w:t>=”alignment [meet | slice</w:t>
+      </w:r>
+      <w:r>
+        <w:t xml:space="preserve"> | none</w:t>
+      </w:r>
+      <w:r>
+        <w:t>]”</w:t>
+      </w:r>
+      <w:r>
+        <w:rPr>
+          <w:rFonts w:hint="eastAsia"/>
+        </w:rPr>
+        <w:t>指定</w:t>
+      </w:r>
+      <w:r>
+        <w:t>对</w:t>
+      </w:r>
+      <w:r>
+        <w:rPr>
+          <w:rFonts w:hint="eastAsia"/>
+        </w:rPr>
+        <w:t>齐</w:t>
+      </w:r>
+      <w:r>
+        <w:t>方式</w:t>
+      </w:r>
+      <w:r>
+        <w:rPr>
+          <w:rFonts w:hint="eastAsia"/>
+        </w:rPr>
+        <w:t>。</w:t>
+      </w:r>
+      <w:r>
+        <w:t>a</w:t>
+      </w:r>
+      <w:r>
+        <w:rPr>
+          <w:rFonts w:hint="eastAsia"/>
+        </w:rPr>
+        <w:t>lignment</w:t>
+      </w:r>
+      <w:r>
+        <w:rPr>
+          <w:rFonts w:hint="eastAsia"/>
+        </w:rPr>
+        <w:t>指定轴</w:t>
+      </w:r>
+      <w:r>
+        <w:t>和位</w:t>
+      </w:r>
+      <w:r>
+        <w:t>置</w:t>
+      </w:r>
+      <w:r>
+        <w:t>.</w:t>
+      </w:r>
+    </w:p>
+    <w:p>
+      <w:pPr>
+        <w:rPr>
+          <w:rFonts w:hint="eastAsia"/>
+        </w:rPr>
+      </w:pPr>
+      <w:r>
+        <w:t>默认值是</w:t>
+      </w:r>
+      <w:proofErr w:type="spellStart"/>
+      <w:r>
+        <w:rPr>
+          <w:rFonts w:hint="eastAsia"/>
+        </w:rPr>
+        <w:t>xMidYMid</w:t>
+      </w:r>
+      <w:proofErr w:type="spellEnd"/>
+      <w:r>
+        <w:rPr>
+          <w:rFonts w:hint="eastAsia"/>
+        </w:rPr>
+        <w:t xml:space="preserve"> meet</w:t>
+      </w:r>
+      <w:r>
+        <w:t>(</w:t>
+      </w:r>
+      <w:r>
+        <w:rPr>
+          <w:rFonts w:hint="eastAsia"/>
+        </w:rPr>
+        <w:t>即</w:t>
+      </w:r>
+      <w:r>
+        <w:t>缩小图像以</w:t>
+      </w:r>
+      <w:r>
+        <w:rPr>
+          <w:rFonts w:hint="eastAsia"/>
+        </w:rPr>
+        <w:t>适</w:t>
+      </w:r>
+      <w:r>
+        <w:t>配可用的空间，</w:t>
+      </w:r>
+      <w:r>
+        <w:rPr>
+          <w:rFonts w:hint="eastAsia"/>
+        </w:rPr>
+        <w:t>并</w:t>
+      </w:r>
+      <w:r>
+        <w:t>且使它水平和垂直居中</w:t>
+      </w:r>
+      <w:r>
+        <w:t>)</w:t>
+      </w:r>
+    </w:p>
+    <w:p>
+      <w:r>
+        <w:t>m</w:t>
+      </w:r>
+      <w:r>
+        <w:rPr>
+          <w:rFonts w:hint="eastAsia"/>
+        </w:rPr>
+        <w:t>eet</w:t>
+      </w:r>
+      <w:r>
+        <w:rPr>
+          <w:rFonts w:hint="eastAsia"/>
+        </w:rPr>
+        <w:t>适</w:t>
+      </w:r>
+      <w:r>
+        <w:t>配画布</w:t>
+      </w:r>
+      <w:r>
+        <w:rPr>
+          <w:rFonts w:hint="eastAsia"/>
+        </w:rPr>
+        <w:t>(</w:t>
+      </w:r>
+      <w:r>
+        <w:rPr>
+          <w:rFonts w:hint="eastAsia"/>
+        </w:rPr>
+        <w:t>视</w:t>
+      </w:r>
+      <w:r>
+        <w:t>口</w:t>
+      </w:r>
+      <w:r>
+        <w:rPr>
+          <w:rFonts w:hint="eastAsia"/>
+        </w:rPr>
+        <w:t>)</w:t>
+      </w:r>
+      <w:r>
+        <w:t>，</w:t>
+      </w:r>
+      <w:r>
+        <w:rPr>
+          <w:rFonts w:hint="eastAsia"/>
+        </w:rPr>
+        <w:t>slice</w:t>
+      </w:r>
+      <w:r>
+        <w:rPr>
+          <w:rFonts w:hint="eastAsia"/>
+        </w:rPr>
+        <w:t>剪裁不</w:t>
+      </w:r>
+      <w:r>
+        <w:t>适合画布的部分，</w:t>
+      </w:r>
+      <w:r>
+        <w:rPr>
+          <w:rFonts w:hint="eastAsia"/>
+        </w:rPr>
+        <w:t>none</w:t>
+      </w:r>
+      <w:r>
+        <w:rPr>
+          <w:rFonts w:hint="eastAsia"/>
+        </w:rPr>
+        <w:t>不</w:t>
+      </w:r>
+      <w:r>
+        <w:t>考虑等比例缩放，从而使</w:t>
+      </w:r>
+      <w:r>
+        <w:rPr>
+          <w:rFonts w:hint="eastAsia"/>
+        </w:rPr>
+        <w:t>用户</w:t>
+      </w:r>
+      <w:r>
+        <w:t>坐标适合</w:t>
+      </w:r>
+      <w:r>
+        <w:rPr>
+          <w:rFonts w:hint="eastAsia"/>
+        </w:rPr>
+        <w:t>视</w:t>
+      </w:r>
+      <w:r>
+        <w:t>口</w:t>
+      </w:r>
+    </w:p>
+    <w:p>
+      <w:pPr>
+        <w:rPr>
+          <w:rFonts w:hint="eastAsia"/>
+        </w:rPr>
+      </w:pPr>
+    </w:p>
+    <w:p>
+      <w:r>
+        <w:rPr>
+          <w:rFonts w:hint="eastAsia"/>
+        </w:rPr>
+        <w:t>形状</w:t>
+      </w:r>
+      <w:r>
+        <w:t>元素</w:t>
+      </w:r>
+    </w:p>
+    <w:p>
+      <w:r>
+        <w:rPr>
+          <w:rFonts w:hint="eastAsia"/>
+        </w:rPr>
+        <w:t>&lt;line x</w:t>
+      </w:r>
+      <w:r>
+        <w:t>0</w:t>
+      </w:r>
+      <w:r>
+        <w:rPr>
+          <w:rFonts w:hint="eastAsia"/>
+        </w:rPr>
+        <w:t>=</w:t>
+      </w:r>
+      <w:r>
+        <w:t>”x0” y0=”y0” x1=”x1” y1=”y1” /&gt;</w:t>
+      </w:r>
+    </w:p>
+    <w:p>
+      <w:r>
+        <w:t>&lt;</w:t>
+      </w:r>
+      <w:proofErr w:type="spellStart"/>
+      <w:r>
+        <w:t>rect</w:t>
+      </w:r>
+      <w:proofErr w:type="spellEnd"/>
+      <w:r>
+        <w:t xml:space="preserve"> x=”x-left” y=”y-top” width=”width” height=”height” /&gt;</w:t>
+      </w:r>
+    </w:p>
+    <w:p>
+      <w:r>
+        <w:t xml:space="preserve">&lt;circle cx=”x-center” </w:t>
+      </w:r>
+      <w:proofErr w:type="gramStart"/>
+      <w:r>
+        <w:t>cy</w:t>
+      </w:r>
+      <w:proofErr w:type="gramEnd"/>
+      <w:r>
+        <w:t>=”y-center” r=”radius” /&gt;</w:t>
+      </w:r>
+    </w:p>
+    <w:p>
+      <w:r>
+        <w:rPr>
+          <w:rFonts w:hint="eastAsia"/>
+        </w:rPr>
+        <w:t>&lt;ellipse cx=</w:t>
+      </w:r>
+      <w:r>
+        <w:t xml:space="preserve">”x-center” </w:t>
+      </w:r>
+      <w:proofErr w:type="gramStart"/>
+      <w:r>
+        <w:t>cy</w:t>
+      </w:r>
+      <w:proofErr w:type="gramEnd"/>
+      <w:r>
+        <w:t xml:space="preserve">=”y-center” </w:t>
+      </w:r>
+      <w:proofErr w:type="spellStart"/>
+      <w:r>
+        <w:t>rx</w:t>
+      </w:r>
+      <w:proofErr w:type="spellEnd"/>
+      <w:r>
+        <w:t xml:space="preserve">=”x-radius” </w:t>
+      </w:r>
+      <w:proofErr w:type="spellStart"/>
+      <w:r>
+        <w:t>ry</w:t>
+      </w:r>
+      <w:proofErr w:type="spellEnd"/>
+      <w:r>
+        <w:t>=”y-radius” /&gt;</w:t>
+      </w:r>
+    </w:p>
+    <w:p>
+      <w:pPr>
+        <w:rPr>
+          <w:rFonts w:hint="eastAsia"/>
+        </w:rPr>
+      </w:pPr>
+      <w:r>
+        <w:t>&lt;polygon points=”points-list” /&gt;</w:t>
+      </w:r>
+      <w:r>
+        <w:tab/>
+      </w:r>
+      <w:r>
+        <w:tab/>
+        <w:t>//</w:t>
+      </w:r>
+      <w:r>
+        <w:rPr>
+          <w:rFonts w:hint="eastAsia"/>
+        </w:rPr>
+        <w:t>封闭</w:t>
+      </w:r>
+      <w:r>
+        <w:t>图形</w:t>
+      </w:r>
+    </w:p>
+    <w:p>
+      <w:pPr>
+        <w:rPr>
+          <w:rFonts w:hint="eastAsia"/>
+        </w:rPr>
+      </w:pPr>
+      <w:r>
+        <w:t>&lt;polyline points=”points-list” /&gt;</w:t>
+      </w:r>
+      <w:r>
+        <w:tab/>
+      </w:r>
+      <w:r>
+        <w:tab/>
+        <w:t>//</w:t>
+      </w:r>
+      <w:r>
+        <w:rPr>
+          <w:rFonts w:hint="eastAsia"/>
+        </w:rPr>
+        <w:t>折</w:t>
+      </w:r>
+      <w:r>
+        <w:t>线段</w:t>
+      </w:r>
+    </w:p>
+    <w:p>
+      <w:r>
+        <w:rPr>
+          <w:rFonts w:hint="eastAsia"/>
+        </w:rPr>
+        <w:t>笔画</w:t>
+      </w:r>
+      <w:r>
+        <w:t>和填充</w:t>
+      </w:r>
+    </w:p>
+    <w:p>
+      <w:pPr>
+        <w:rPr>
+          <w:rFonts w:hint="eastAsia"/>
+        </w:rPr>
+      </w:pPr>
+      <w:r>
+        <w:t>s</w:t>
+      </w:r>
+      <w:r>
+        <w:rPr>
+          <w:rFonts w:hint="eastAsia"/>
+        </w:rPr>
+        <w:t>toke</w:t>
+      </w:r>
+      <w:r>
+        <w:rPr>
+          <w:rFonts w:hint="eastAsia"/>
+        </w:rPr>
+        <w:tab/>
+      </w:r>
+      <w:r>
+        <w:tab/>
+      </w:r>
+      <w:r>
+        <w:rPr>
+          <w:rFonts w:hint="eastAsia"/>
+        </w:rPr>
+        <w:t>笔画</w:t>
+      </w:r>
+      <w:r>
+        <w:t>颜色</w:t>
+      </w:r>
+      <w:r>
+        <w:rPr>
+          <w:rFonts w:hint="eastAsia"/>
+        </w:rPr>
+        <w:t>,</w:t>
+      </w:r>
+      <w:r>
+        <w:rPr>
+          <w:rFonts w:hint="eastAsia"/>
+        </w:rPr>
+        <w:t>默认</w:t>
+      </w:r>
+      <w:r>
+        <w:t>值为</w:t>
+      </w:r>
+      <w:r>
+        <w:rPr>
+          <w:rFonts w:hint="eastAsia"/>
+        </w:rPr>
+        <w:t>none</w:t>
+      </w:r>
+    </w:p>
+    <w:p>
+      <w:pPr>
+        <w:rPr>
+          <w:rFonts w:hint="eastAsia"/>
+        </w:rPr>
+      </w:pPr>
+      <w:r>
+        <w:t>stoke-width</w:t>
+      </w:r>
+      <w:r>
+        <w:tab/>
+      </w:r>
+      <w:r>
+        <w:rPr>
+          <w:rFonts w:hint="eastAsia"/>
+        </w:rPr>
+        <w:t>笔画</w:t>
+      </w:r>
+      <w:r>
+        <w:t>宽度，默认</w:t>
+      </w:r>
+      <w:r>
+        <w:rPr>
+          <w:rFonts w:hint="eastAsia"/>
+        </w:rPr>
+        <w:t>值</w:t>
+      </w:r>
+      <w:r>
+        <w:t>为</w:t>
+      </w:r>
+      <w:r>
+        <w:rPr>
+          <w:rFonts w:hint="eastAsia"/>
+        </w:rPr>
+        <w:t>1</w:t>
+      </w:r>
+    </w:p>
+    <w:p>
+      <w:pPr>
+        <w:rPr>
+          <w:rFonts w:hint="eastAsia"/>
+        </w:rPr>
+      </w:pPr>
+      <w:r>
+        <w:t>stoke-</w:t>
+      </w:r>
+      <w:proofErr w:type="spellStart"/>
+      <w:r>
+        <w:t>dasharray</w:t>
+      </w:r>
+      <w:proofErr w:type="spellEnd"/>
+      <w:r>
+        <w:tab/>
+      </w:r>
+      <w:r>
+        <w:rPr>
+          <w:rFonts w:hint="eastAsia"/>
+        </w:rPr>
+        <w:t>用</w:t>
+      </w:r>
+      <w:r>
+        <w:t>一系列的数字来指定虚线和间隙的长度。</w:t>
+      </w:r>
+      <w:r>
+        <w:rPr>
+          <w:rFonts w:hint="eastAsia"/>
+        </w:rPr>
+        <w:t>默认</w:t>
+      </w:r>
+      <w:r>
+        <w:t>值为</w:t>
+      </w:r>
+      <w:r>
+        <w:rPr>
+          <w:rFonts w:hint="eastAsia"/>
+        </w:rPr>
+        <w:t>none</w:t>
+      </w:r>
+    </w:p>
+    <w:p>
+      <w:pPr>
+        <w:rPr>
+          <w:rFonts w:hint="eastAsia"/>
+        </w:rPr>
+      </w:pPr>
+      <w:r>
+        <w:rPr>
+          <w:rFonts w:hint="eastAsia"/>
+        </w:rPr>
+        <w:t>fi</w:t>
+      </w:r>
+      <w:r>
+        <w:t>ll</w:t>
+      </w:r>
+      <w:r>
+        <w:tab/>
+      </w:r>
+      <w:r>
+        <w:tab/>
+      </w:r>
+      <w:r>
+        <w:rPr>
+          <w:rFonts w:hint="eastAsia"/>
+        </w:rPr>
+        <w:t>填充</w:t>
+      </w:r>
+      <w:r>
+        <w:t>颜色，默认值</w:t>
+      </w:r>
+      <w:r>
+        <w:rPr>
+          <w:rFonts w:hint="eastAsia"/>
+        </w:rPr>
+        <w:t>为</w:t>
+      </w:r>
+      <w:r>
+        <w:rPr>
+          <w:rFonts w:hint="eastAsia"/>
+        </w:rPr>
+        <w:t>black</w:t>
+      </w:r>
+    </w:p>
+    <w:p>
+      <w:r>
+        <w:t>fill-opacity</w:t>
+      </w:r>
+      <w:r>
+        <w:tab/>
+      </w:r>
+      <w:r>
+        <w:rPr>
+          <w:rFonts w:hint="eastAsia"/>
+        </w:rPr>
+        <w:t>默认</w:t>
+      </w:r>
+      <w:r>
+        <w:t>值为</w:t>
+      </w:r>
+      <w:r>
+        <w:rPr>
+          <w:rFonts w:hint="eastAsia"/>
+        </w:rPr>
+        <w:t>1.0</w:t>
+      </w:r>
+      <w:r>
+        <w:rPr>
+          <w:rFonts w:hint="eastAsia"/>
+        </w:rPr>
+        <w:t>表示</w:t>
+      </w:r>
+      <w:r>
+        <w:t>完全</w:t>
+      </w:r>
+      <w:r>
+        <w:rPr>
+          <w:rFonts w:hint="eastAsia"/>
+        </w:rPr>
+        <w:t>不</w:t>
+      </w:r>
+      <w:r>
+        <w:t>透明</w:t>
+      </w:r>
+    </w:p>
+    <w:p>
+      <w:pPr>
+        <w:rPr>
+          <w:rFonts w:hint="eastAsia"/>
+        </w:rPr>
       </w:pPr>
     </w:p>
     <w:p/>
+    <w:p>
+      <w:r>
+        <w:rPr>
+          <w:rFonts w:hint="eastAsia"/>
+        </w:rPr>
+        <w:t>分</w:t>
+      </w:r>
+      <w:r>
+        <w:t>组和引用对象</w:t>
+      </w:r>
+    </w:p>
+    <w:p>
+      <w:r>
+        <w:rPr>
+          <w:rFonts w:hint="eastAsia"/>
+        </w:rPr>
+        <w:t>大</w:t>
+      </w:r>
+      <w:r>
+        <w:t>多数非抽象的艺术作品都是由一系列命</w:t>
+      </w:r>
+      <w:r>
+        <w:rPr>
+          <w:rFonts w:hint="eastAsia"/>
+        </w:rPr>
+        <w:t>名</w:t>
+      </w:r>
+      <w:r>
+        <w:t>对象组成的，而这些对象由</w:t>
+      </w:r>
+      <w:r>
+        <w:rPr>
+          <w:rFonts w:hint="eastAsia"/>
+        </w:rPr>
+        <w:t>形状</w:t>
+      </w:r>
+      <w:r>
+        <w:t>和线条组合</w:t>
+      </w:r>
+      <w:r>
+        <w:rPr>
+          <w:rFonts w:hint="eastAsia"/>
+        </w:rPr>
+        <w:t>而</w:t>
+      </w:r>
+      <w:r>
+        <w:t>成。</w:t>
+      </w:r>
+      <w:r>
+        <w:rPr>
+          <w:rFonts w:hint="eastAsia"/>
+        </w:rPr>
+        <w:t>&lt;</w:t>
+      </w:r>
+      <w:r>
+        <w:t>g&gt;</w:t>
+      </w:r>
+      <w:r>
+        <w:rPr>
+          <w:rFonts w:hint="eastAsia"/>
+        </w:rPr>
+        <w:t>元素</w:t>
+      </w:r>
+      <w:r>
+        <w:t>会将其所有子元素作为一个组合</w:t>
+      </w:r>
+      <w:r>
+        <w:rPr>
+          <w:rFonts w:hint="eastAsia"/>
+        </w:rPr>
+        <w:t>，通常组</w:t>
+      </w:r>
+      <w:r>
+        <w:t>合还会有一个</w:t>
+      </w:r>
+      <w:r>
+        <w:rPr>
+          <w:rFonts w:hint="eastAsia"/>
+        </w:rPr>
+        <w:t>唯</w:t>
+      </w:r>
+      <w:r>
+        <w:t>一的</w:t>
+      </w:r>
+      <w:r>
+        <w:rPr>
+          <w:rFonts w:hint="eastAsia"/>
+        </w:rPr>
+        <w:t>id</w:t>
+      </w:r>
+      <w:r>
+        <w:rPr>
+          <w:rFonts w:hint="eastAsia"/>
+        </w:rPr>
+        <w:t>作</w:t>
+      </w:r>
+      <w:r>
+        <w:t>为名称。每个</w:t>
+      </w:r>
+      <w:r>
+        <w:rPr>
+          <w:rFonts w:hint="eastAsia"/>
+        </w:rPr>
+        <w:t>组合还</w:t>
+      </w:r>
+      <w:r>
+        <w:t>可以拥有自己的</w:t>
+      </w:r>
+      <w:r>
+        <w:rPr>
+          <w:rFonts w:hint="eastAsia"/>
+        </w:rPr>
+        <w:t>&lt;title&gt; and &lt;</w:t>
+      </w:r>
+      <w:proofErr w:type="spellStart"/>
+      <w:r>
+        <w:rPr>
+          <w:rFonts w:hint="eastAsia"/>
+        </w:rPr>
+        <w:t>desc</w:t>
+      </w:r>
+      <w:proofErr w:type="spellEnd"/>
+      <w:r>
+        <w:rPr>
+          <w:rFonts w:hint="eastAsia"/>
+        </w:rPr>
+        <w:t>&gt;</w:t>
+      </w:r>
+      <w:r>
+        <w:rPr>
+          <w:rFonts w:hint="eastAsia"/>
+        </w:rPr>
+        <w:t>来</w:t>
+      </w:r>
+      <w:r>
+        <w:t>供</w:t>
+      </w:r>
+      <w:r>
+        <w:rPr>
+          <w:rFonts w:hint="eastAsia"/>
+        </w:rPr>
+        <w:t>基</w:t>
+      </w:r>
+      <w:r>
+        <w:t>于文本的</w:t>
+      </w:r>
+      <w:r>
+        <w:rPr>
+          <w:rFonts w:hint="eastAsia"/>
+        </w:rPr>
+        <w:t>XML</w:t>
+      </w:r>
+      <w:r>
+        <w:rPr>
+          <w:rFonts w:hint="eastAsia"/>
+        </w:rPr>
+        <w:t>应用</w:t>
+      </w:r>
+      <w:r>
+        <w:t>程序识别</w:t>
+      </w:r>
+    </w:p>
+    <w:p>
+      <w:r>
+        <w:rPr>
+          <w:rFonts w:hint="eastAsia"/>
+        </w:rPr>
+        <w:t>&lt;g&gt;</w:t>
+      </w:r>
+      <w:r>
+        <w:rPr>
+          <w:rFonts w:hint="eastAsia"/>
+        </w:rPr>
+        <w:t>元素</w:t>
+      </w:r>
+      <w:r>
+        <w:t>可以组合</w:t>
+      </w:r>
+      <w:r>
+        <w:rPr>
+          <w:rFonts w:hint="eastAsia"/>
+        </w:rPr>
+        <w:t>元素</w:t>
+      </w:r>
+      <w:r>
+        <w:t>，并为它们提供一些注解。</w:t>
+      </w:r>
+      <w:r>
+        <w:rPr>
+          <w:rFonts w:hint="eastAsia"/>
+        </w:rPr>
+        <w:t xml:space="preserve"> </w:t>
+      </w:r>
+      <w:r>
+        <w:rPr>
+          <w:rFonts w:hint="eastAsia"/>
+        </w:rPr>
+        <w:t>在</w:t>
+      </w:r>
+      <w:r>
+        <w:t>起始</w:t>
+      </w:r>
+      <w:r>
+        <w:rPr>
+          <w:rFonts w:hint="eastAsia"/>
+        </w:rPr>
+        <w:t>&lt;g&gt;</w:t>
+      </w:r>
+      <w:r>
+        <w:rPr>
+          <w:rFonts w:hint="eastAsia"/>
+        </w:rPr>
+        <w:t>标签</w:t>
+      </w:r>
+      <w:r>
+        <w:t>中指定的所有样式会应用于组合</w:t>
+      </w:r>
+      <w:r>
+        <w:rPr>
+          <w:rFonts w:hint="eastAsia"/>
+        </w:rPr>
+        <w:t>内</w:t>
+      </w:r>
+      <w:r>
+        <w:t>的所有子元素。</w:t>
+      </w:r>
+    </w:p>
+    <w:p>
+      <w:pPr>
+        <w:rPr>
+          <w:rFonts w:hint="eastAsia"/>
+        </w:rPr>
+      </w:pPr>
+      <w:proofErr w:type="gramStart"/>
+      <w:r>
+        <w:t>f</w:t>
+      </w:r>
+      <w:r>
+        <w:rPr>
+          <w:rFonts w:hint="eastAsia"/>
+        </w:rPr>
+        <w:t>or</w:t>
+      </w:r>
+      <w:proofErr w:type="gramEnd"/>
+      <w:r>
+        <w:rPr>
+          <w:rFonts w:hint="eastAsia"/>
+        </w:rPr>
+        <w:t xml:space="preserve"> </w:t>
+      </w:r>
+      <w:r>
+        <w:t>example:</w:t>
+      </w:r>
+    </w:p>
+    <w:p>
+      <w:r>
+        <w:t>&lt;</w:t>
+      </w:r>
+      <w:proofErr w:type="spellStart"/>
+      <w:r>
+        <w:t>svg</w:t>
+      </w:r>
+      <w:proofErr w:type="spellEnd"/>
+      <w:r>
+        <w:t xml:space="preserve"> width="512" height="512" </w:t>
+      </w:r>
+      <w:proofErr w:type="spellStart"/>
+      <w:r>
+        <w:t>viewBox</w:t>
+      </w:r>
+      <w:proofErr w:type="spellEnd"/>
+      <w:r>
+        <w:t xml:space="preserve">="0 0 240 240" </w:t>
+      </w:r>
+      <w:proofErr w:type="spellStart"/>
+      <w:r>
+        <w:t>xmlns</w:t>
+      </w:r>
+      <w:proofErr w:type="spellEnd"/>
+      <w:r>
+        <w:t>="http://www.w3.org/2000/svg"&gt;</w:t>
+      </w:r>
+    </w:p>
+    <w:p>
+      <w:r>
+        <w:t xml:space="preserve">    &lt;</w:t>
+      </w:r>
+      <w:proofErr w:type="spellStart"/>
+      <w:proofErr w:type="gramStart"/>
+      <w:r>
+        <w:t>defs</w:t>
+      </w:r>
+      <w:proofErr w:type="spellEnd"/>
+      <w:proofErr w:type="gramEnd"/>
+      <w:r>
+        <w:t>&gt;</w:t>
+      </w:r>
+    </w:p>
+    <w:p>
+      <w:r>
+        <w:t xml:space="preserve">        &lt;g id="house" style="stroke: </w:t>
+      </w:r>
+      <w:proofErr w:type="gramStart"/>
+      <w:r>
+        <w:t>black;</w:t>
+      </w:r>
+      <w:proofErr w:type="gramEnd"/>
+      <w:r>
+        <w:t>"&gt;</w:t>
+      </w:r>
+    </w:p>
+    <w:p>
+      <w:r>
+        <w:t xml:space="preserve">            &lt;</w:t>
+      </w:r>
+      <w:proofErr w:type="spellStart"/>
+      <w:r>
+        <w:t>rect</w:t>
+      </w:r>
+      <w:proofErr w:type="spellEnd"/>
+      <w:r>
+        <w:t xml:space="preserve"> x="0" y="41" width="60" height="60" /&gt;</w:t>
+      </w:r>
+    </w:p>
+    <w:p>
+      <w:r>
+        <w:t xml:space="preserve">            &lt;polyline points="0 41, 30 0, 60 41" /&gt;</w:t>
+      </w:r>
+    </w:p>
+    <w:p>
+      <w:r>
+        <w:t xml:space="preserve">            &lt;polyline points="30 101, 30 71, 44 71, 44 101" /&gt;</w:t>
+      </w:r>
+    </w:p>
+    <w:p>
+      <w:r>
+        <w:t xml:space="preserve">        &lt;/g&gt;</w:t>
+      </w:r>
+    </w:p>
+    <w:p/>
+    <w:p>
+      <w:r>
+        <w:t xml:space="preserve">        &lt;g id="</w:t>
+      </w:r>
+      <w:proofErr w:type="spellStart"/>
+      <w:r>
+        <w:t>twohouse</w:t>
+      </w:r>
+      <w:proofErr w:type="spellEnd"/>
+      <w:r>
+        <w:t>"&gt;</w:t>
+      </w:r>
+    </w:p>
+    <w:p>
+      <w:r>
+        <w:t xml:space="preserve">            &lt;use </w:t>
+      </w:r>
+      <w:proofErr w:type="spellStart"/>
+      <w:r>
+        <w:t>xlink</w:t>
+      </w:r>
+      <w:proofErr w:type="gramStart"/>
+      <w:r>
+        <w:t>:href</w:t>
+      </w:r>
+      <w:proofErr w:type="spellEnd"/>
+      <w:proofErr w:type="gramEnd"/>
+      <w:r>
+        <w:t>="#house" x="0" y="0" style="fill: #cfc;"/&gt;</w:t>
+      </w:r>
+    </w:p>
+    <w:p>
+      <w:r>
+        <w:t xml:space="preserve">            &lt;use </w:t>
+      </w:r>
+      <w:proofErr w:type="spellStart"/>
+      <w:r>
+        <w:t>xlink</w:t>
+      </w:r>
+      <w:proofErr w:type="gramStart"/>
+      <w:r>
+        <w:t>:href</w:t>
+      </w:r>
+      <w:proofErr w:type="spellEnd"/>
+      <w:proofErr w:type="gramEnd"/>
+      <w:r>
+        <w:t>="#house" x="120" y="0" style="fill: #99f;" /&gt;</w:t>
+      </w:r>
+    </w:p>
+    <w:p>
+      <w:r>
+        <w:t xml:space="preserve">        &lt;/g&gt;</w:t>
+      </w:r>
+    </w:p>
+    <w:p>
+      <w:r>
+        <w:t xml:space="preserve">    &lt;/</w:t>
+      </w:r>
+      <w:proofErr w:type="spellStart"/>
+      <w:r>
+        <w:t>defs</w:t>
+      </w:r>
+      <w:proofErr w:type="spellEnd"/>
+      <w:r>
+        <w:t>&gt;</w:t>
+      </w:r>
+      <w:bookmarkStart w:id="32" w:name="_GoBack"/>
+      <w:bookmarkEnd w:id="32"/>
+    </w:p>
+    <w:p/>
+    <w:p>
+      <w:r>
+        <w:t xml:space="preserve">    &lt;use </w:t>
+      </w:r>
+      <w:proofErr w:type="spellStart"/>
+      <w:r>
+        <w:t>xlink</w:t>
+      </w:r>
+      <w:proofErr w:type="gramStart"/>
+      <w:r>
+        <w:t>:href</w:t>
+      </w:r>
+      <w:proofErr w:type="spellEnd"/>
+      <w:proofErr w:type="gramEnd"/>
+      <w:r>
+        <w:t>="#</w:t>
+      </w:r>
+      <w:proofErr w:type="spellStart"/>
+      <w:r>
+        <w:t>twohouse</w:t>
+      </w:r>
+      <w:proofErr w:type="spellEnd"/>
+      <w:r>
+        <w:t>" x="0" y="0" /&gt;</w:t>
+      </w:r>
+    </w:p>
+    <w:p>
+      <w:pPr>
+        <w:rPr>
+          <w:rFonts w:hint="eastAsia"/>
+        </w:rPr>
+      </w:pPr>
+      <w:r>
+        <w:t>&lt;/</w:t>
+      </w:r>
+      <w:proofErr w:type="spellStart"/>
+      <w:r>
+        <w:t>svg</w:t>
+      </w:r>
+      <w:proofErr w:type="spellEnd"/>
+      <w:r>
+        <w:t>&gt;</w:t>
+      </w:r>
+    </w:p>
     <w:sectPr>
       <w:pgSz w:w="11906" w:h="16838"/>
       <w:pgMar w:top="1440" w:right="1800" w:bottom="1440" w:left="1800" w:header="720" w:footer="720" w:gutter="0"/>
@@ -26419,7 +28142,7 @@
 </file>
 
 <file path=customXml/itemProps1.xml><?xml version="1.0" encoding="utf-8"?>
-<ds:datastoreItem xmlns:ds="http://schemas.openxmlformats.org/officeDocument/2006/customXml" ds:itemID="{A8FF8B78-1C8B-4CA3-81CD-8480DBE2A7E1}">
+<ds:datastoreItem xmlns:ds="http://schemas.openxmlformats.org/officeDocument/2006/customXml" ds:itemID="{EC02AAE4-0539-43F6-BBEC-2C7EB5CE7298}">
   <ds:schemaRefs>
     <ds:schemaRef ds:uri="http://schemas.openxmlformats.org/officeDocument/2006/bibliography"/>
   </ds:schemaRefs>

</xml_diff>

<commit_message>
add angular best practice, add e-book
</commit_message>
<xml_diff>
--- a/HTML-CSS-JS.docx
+++ b/HTML-CSS-JS.docx
@@ -24,12 +24,7 @@
             <w:jc w:val="left"/>
           </w:pPr>
           <w:r>
-            <w:t>Conte</w:t>
-          </w:r>
-          <w:bookmarkStart w:id="0" w:name="_GoBack"/>
-          <w:bookmarkEnd w:id="0"/>
-          <w:r>
-            <w:t>nts</w:t>
+            <w:t>Contents</w:t>
           </w:r>
         </w:p>
         <w:p>
@@ -4863,14 +4858,13 @@
       <w:pPr>
         <w:pStyle w:val="Heading1"/>
         <w:rPr>
-          <w:rFonts w:hint="eastAsia"/>
           <w:bCs w:val="0"/>
           <w:kern w:val="2"/>
           <w:sz w:val="21"/>
           <w:szCs w:val="22"/>
         </w:rPr>
       </w:pPr>
-      <w:bookmarkStart w:id="1" w:name="_Toc442791063"/>
+      <w:bookmarkStart w:id="0" w:name="_Toc442791063"/>
       <w:r>
         <w:rPr>
           <w:rFonts w:hint="eastAsia"/>
@@ -4882,102 +4876,97 @@
         <w:lastRenderedPageBreak/>
         <w:t>HTML</w:t>
       </w:r>
+      <w:bookmarkEnd w:id="0"/>
+    </w:p>
+    <w:p>
+      <w:r>
+        <w:t>H</w:t>
+      </w:r>
+      <w:r>
+        <w:rPr>
+          <w:rFonts w:hint="eastAsia"/>
+        </w:rPr>
+        <w:t>tml</w:t>
+      </w:r>
+      <w:r>
+        <w:rPr>
+          <w:rFonts w:hint="eastAsia"/>
+        </w:rPr>
+        <w:t>开启</w:t>
+      </w:r>
+      <w:r>
+        <w:t>标记和结束标记之间的文字</w:t>
+      </w:r>
+      <w:r>
+        <w:rPr>
+          <w:rFonts w:hint="eastAsia"/>
+        </w:rPr>
+        <w:t>会</w:t>
+      </w:r>
+      <w:r>
+        <w:t>在该标记无法</w:t>
+      </w:r>
+      <w:r>
+        <w:rPr>
+          <w:rFonts w:hint="eastAsia"/>
+        </w:rPr>
+        <w:t>解析</w:t>
+      </w:r>
+      <w:r>
+        <w:t>时直接显示，比如</w:t>
+      </w:r>
+      <w:r>
+        <w:t>svg, canvas …</w:t>
+      </w:r>
+    </w:p>
+    <w:p>
+      <w:pPr>
+        <w:pStyle w:val="Heading1"/>
+      </w:pPr>
+      <w:bookmarkStart w:id="1" w:name="_Toc442791064"/>
+      <w:r>
+        <w:t>CSS</w:t>
+      </w:r>
       <w:bookmarkEnd w:id="1"/>
     </w:p>
     <w:p>
-      <w:pPr>
-        <w:rPr>
-          <w:rFonts w:hint="eastAsia"/>
-        </w:rPr>
-      </w:pPr>
-      <w:r>
-        <w:t>H</w:t>
-      </w:r>
-      <w:r>
-        <w:rPr>
-          <w:rFonts w:hint="eastAsia"/>
-        </w:rPr>
-        <w:t>tml</w:t>
-      </w:r>
-      <w:r>
-        <w:rPr>
-          <w:rFonts w:hint="eastAsia"/>
-        </w:rPr>
-        <w:t>开启</w:t>
-      </w:r>
-      <w:r>
-        <w:t>标记和结束标记之间的文字</w:t>
-      </w:r>
-      <w:r>
-        <w:rPr>
-          <w:rFonts w:hint="eastAsia"/>
-        </w:rPr>
-        <w:t>会</w:t>
-      </w:r>
-      <w:r>
-        <w:t>在该标记无法</w:t>
-      </w:r>
-      <w:r>
-        <w:rPr>
-          <w:rFonts w:hint="eastAsia"/>
-        </w:rPr>
-        <w:t>解析</w:t>
-      </w:r>
-      <w:r>
-        <w:t>时直接显示，比如</w:t>
-      </w:r>
-      <w:r>
-        <w:t>svg, canvas …</w:t>
-      </w:r>
-    </w:p>
-    <w:p>
-      <w:pPr>
-        <w:pStyle w:val="Heading1"/>
-      </w:pPr>
-      <w:bookmarkStart w:id="2" w:name="_Toc442791064"/>
-      <w:r>
-        <w:t>CSS</w:t>
+      <w:r>
+        <w:rPr>
+          <w:rFonts w:hint="eastAsia"/>
+        </w:rPr>
+        <w:t>参考</w:t>
+      </w:r>
+      <w:r>
+        <w:t>http://learn.shayhowe.com/html-css/</w:t>
+      </w:r>
+    </w:p>
+    <w:p>
+      <w:pPr>
+        <w:pStyle w:val="Heading2"/>
+      </w:pPr>
+      <w:bookmarkStart w:id="2" w:name="_Toc442791065"/>
+      <w:r>
+        <w:rPr>
+          <w:rFonts w:hint="eastAsia"/>
+        </w:rPr>
+        <w:t>盒</w:t>
+      </w:r>
+      <w:r>
+        <w:t>模型</w:t>
+      </w:r>
+      <w:r>
+        <w:t>T</w:t>
+      </w:r>
+      <w:r>
+        <w:rPr>
+          <w:rFonts w:hint="eastAsia"/>
+        </w:rPr>
+        <w:t xml:space="preserve">he </w:t>
+      </w:r>
+      <w:r>
+        <w:t>box model</w:t>
       </w:r>
       <w:bookmarkEnd w:id="2"/>
-    </w:p>
-    <w:p>
-      <w:r>
-        <w:rPr>
-          <w:rFonts w:hint="eastAsia"/>
-        </w:rPr>
-        <w:t>参考</w:t>
-      </w:r>
-      <w:r>
-        <w:t>http://learn.shayhowe.com/html-css/</w:t>
-      </w:r>
-    </w:p>
-    <w:p>
-      <w:pPr>
-        <w:pStyle w:val="Heading2"/>
-      </w:pPr>
-      <w:bookmarkStart w:id="3" w:name="_Toc442791065"/>
-      <w:r>
-        <w:rPr>
-          <w:rFonts w:hint="eastAsia"/>
-        </w:rPr>
-        <w:t>盒</w:t>
-      </w:r>
-      <w:r>
-        <w:t>模型</w:t>
-      </w:r>
-      <w:r>
-        <w:t>T</w:t>
-      </w:r>
-      <w:r>
-        <w:rPr>
-          <w:rFonts w:hint="eastAsia"/>
-        </w:rPr>
-        <w:t xml:space="preserve">he </w:t>
-      </w:r>
-      <w:r>
-        <w:t>box model</w:t>
-      </w:r>
-      <w:bookmarkEnd w:id="3"/>
     </w:p>
     <w:p>
       <w:r>
@@ -5000,7 +4989,7 @@
                     <pic:cNvPicPr/>
                   </pic:nvPicPr>
                   <pic:blipFill>
-                    <a:blip r:embed="rId6"/>
+                    <a:blip r:embed="rId8"/>
                     <a:stretch>
                       <a:fillRect/>
                     </a:stretch>
@@ -5039,7 +5028,7 @@
       <w:pPr>
         <w:pStyle w:val="Heading2"/>
       </w:pPr>
-      <w:bookmarkStart w:id="4" w:name="_Toc442791066"/>
+      <w:bookmarkStart w:id="3" w:name="_Toc442791066"/>
       <w:r>
         <w:rPr>
           <w:rFonts w:hint="eastAsia"/>
@@ -5055,7 +5044,7 @@
       <w:r>
         <w:t>局</w:t>
       </w:r>
-      <w:bookmarkEnd w:id="4"/>
+      <w:bookmarkEnd w:id="3"/>
     </w:p>
     <w:p>
       <w:r>
@@ -5508,408 +5497,499 @@
       <w:pPr>
         <w:pStyle w:val="Heading2"/>
       </w:pPr>
-      <w:bookmarkStart w:id="5" w:name="_Toc442791067"/>
+      <w:bookmarkStart w:id="4" w:name="_Toc442791067"/>
       <w:r>
         <w:t>元素定位</w:t>
       </w:r>
+      <w:bookmarkEnd w:id="4"/>
+    </w:p>
+    <w:p>
+      <w:r>
+        <w:t>s</w:t>
+      </w:r>
+      <w:r>
+        <w:rPr>
+          <w:rFonts w:hint="eastAsia"/>
+        </w:rPr>
+        <w:t>tatic:</w:t>
+      </w:r>
+      <w:r>
+        <w:t xml:space="preserve"> </w:t>
+      </w:r>
+      <w:r>
+        <w:rPr>
+          <w:rFonts w:hint="eastAsia"/>
+        </w:rPr>
+        <w:t>默认</w:t>
+      </w:r>
+      <w:r>
+        <w:t>所有元素</w:t>
+      </w:r>
+      <w:r>
+        <w:rPr>
+          <w:rFonts w:hint="eastAsia"/>
+        </w:rPr>
+        <w:t>position:static</w:t>
+      </w:r>
+      <w:r>
+        <w:rPr>
+          <w:rFonts w:hint="eastAsia"/>
+        </w:rPr>
+        <w:t>,</w:t>
+      </w:r>
+      <w:r>
+        <w:rPr>
+          <w:rFonts w:hint="eastAsia"/>
+        </w:rPr>
+        <w:t>元素</w:t>
+      </w:r>
+      <w:r>
+        <w:t>将按照它们在标记里出现的先后顺序出现在</w:t>
+      </w:r>
+      <w:r>
+        <w:rPr>
+          <w:rFonts w:hint="eastAsia"/>
+        </w:rPr>
+        <w:t>浏览</w:t>
+      </w:r>
+      <w:r>
+        <w:t>器</w:t>
+      </w:r>
+      <w:r>
+        <w:rPr>
+          <w:rFonts w:hint="eastAsia"/>
+        </w:rPr>
+        <w:t>窗口</w:t>
+      </w:r>
+      <w:r>
+        <w:t>里。</w:t>
+      </w:r>
+    </w:p>
+    <w:p>
+      <w:r>
+        <w:t>r</w:t>
+      </w:r>
+      <w:r>
+        <w:rPr>
+          <w:rFonts w:hint="eastAsia"/>
+        </w:rPr>
+        <w:t>elative(</w:t>
+      </w:r>
+      <w:r>
+        <w:rPr>
+          <w:rFonts w:hint="eastAsia"/>
+        </w:rPr>
+        <w:t>相</w:t>
+      </w:r>
+      <w:r>
+        <w:t>对定位</w:t>
+      </w:r>
+      <w:r>
+        <w:rPr>
+          <w:rFonts w:hint="eastAsia"/>
+        </w:rPr>
+        <w:t>)</w:t>
+      </w:r>
+      <w:r>
+        <w:t>：</w:t>
+      </w:r>
+      <w:r>
+        <w:rPr>
+          <w:rFonts w:hint="eastAsia"/>
+        </w:rPr>
+        <w:t>若</w:t>
+      </w:r>
+      <w:r>
+        <w:rPr>
+          <w:rFonts w:hint="eastAsia"/>
+        </w:rPr>
+        <w:t>div</w:t>
+      </w:r>
+      <w:r>
+        <w:rPr>
+          <w:rFonts w:hint="eastAsia"/>
+        </w:rPr>
+        <w:t>赋</w:t>
+      </w:r>
+      <w:r>
+        <w:rPr>
+          <w:rFonts w:hint="eastAsia"/>
+        </w:rPr>
+        <w:t>position:relative, top:20px, left:20px,</w:t>
+      </w:r>
+      <w:r>
+        <w:rPr>
+          <w:rFonts w:hint="eastAsia"/>
+        </w:rPr>
+        <w:t>则</w:t>
+      </w:r>
+      <w:r>
+        <w:rPr>
+          <w:rFonts w:hint="eastAsia"/>
+        </w:rPr>
+        <w:t>div</w:t>
+      </w:r>
+      <w:r>
+        <w:rPr>
+          <w:rFonts w:hint="eastAsia"/>
+        </w:rPr>
+        <w:t>相</w:t>
+      </w:r>
+      <w:r>
+        <w:t>对于本应在文档的位置</w:t>
+      </w:r>
+      <w:r>
+        <w:rPr>
+          <w:rFonts w:hint="eastAsia"/>
+        </w:rPr>
+        <w:t>位移</w:t>
+      </w:r>
+      <w:r>
+        <w:t>(deltaX=top, deltaY=left)</w:t>
+      </w:r>
+    </w:p>
+    <w:p>
+      <w:pPr>
+        <w:rPr>
+          <w:b/>
+        </w:rPr>
+      </w:pPr>
+      <w:r>
+        <w:rPr>
+          <w:b/>
+        </w:rPr>
+        <w:t>a</w:t>
+      </w:r>
+      <w:r>
+        <w:rPr>
+          <w:rFonts w:hint="eastAsia"/>
+          <w:b/>
+        </w:rPr>
+        <w:t>bsolute(</w:t>
+      </w:r>
+      <w:r>
+        <w:rPr>
+          <w:rFonts w:hint="eastAsia"/>
+          <w:b/>
+        </w:rPr>
+        <w:t>绝对定位</w:t>
+      </w:r>
+      <w:r>
+        <w:rPr>
+          <w:rFonts w:hint="eastAsia"/>
+          <w:b/>
+        </w:rPr>
+        <w:t>)</w:t>
+      </w:r>
+      <w:r>
+        <w:rPr>
+          <w:b/>
+        </w:rPr>
+        <w:t>：</w:t>
+      </w:r>
+      <w:r>
+        <w:rPr>
+          <w:rFonts w:hint="eastAsia"/>
+          <w:b/>
+        </w:rPr>
+        <w:t>若</w:t>
+      </w:r>
+      <w:r>
+        <w:rPr>
+          <w:rFonts w:hint="eastAsia"/>
+          <w:b/>
+        </w:rPr>
+        <w:t>div</w:t>
+      </w:r>
+      <w:r>
+        <w:rPr>
+          <w:rFonts w:hint="eastAsia"/>
+          <w:b/>
+        </w:rPr>
+        <w:t>赋</w:t>
+      </w:r>
+      <w:r>
+        <w:rPr>
+          <w:rFonts w:hint="eastAsia"/>
+          <w:b/>
+        </w:rPr>
+        <w:t>position:absolute, top:20px, left:20px,</w:t>
+      </w:r>
+      <w:r>
+        <w:rPr>
+          <w:rFonts w:hint="eastAsia"/>
+          <w:b/>
+        </w:rPr>
+        <w:t>则</w:t>
+      </w:r>
+      <w:r>
+        <w:rPr>
+          <w:b/>
+        </w:rPr>
+        <w:t>div</w:t>
+      </w:r>
+      <w:r>
+        <w:rPr>
+          <w:rFonts w:hint="eastAsia"/>
+          <w:b/>
+        </w:rPr>
+        <w:t>相</w:t>
+      </w:r>
+      <w:r>
+        <w:rPr>
+          <w:b/>
+        </w:rPr>
+        <w:t>对于最近的</w:t>
+      </w:r>
+      <w:r>
+        <w:rPr>
+          <w:rFonts w:hint="eastAsia"/>
+          <w:b/>
+        </w:rPr>
+        <w:t>具</w:t>
+      </w:r>
+      <w:r>
+        <w:rPr>
+          <w:b/>
+        </w:rPr>
+        <w:t>有</w:t>
+      </w:r>
+      <w:r>
+        <w:rPr>
+          <w:b/>
+        </w:rPr>
+        <w:t>position:relative</w:t>
+      </w:r>
+      <w:r>
+        <w:rPr>
+          <w:rFonts w:hint="eastAsia"/>
+          <w:b/>
+        </w:rPr>
+        <w:t>的</w:t>
+      </w:r>
+      <w:r>
+        <w:rPr>
+          <w:b/>
+        </w:rPr>
+        <w:t>父元素</w:t>
+      </w:r>
+      <w:r>
+        <w:rPr>
+          <w:rFonts w:hint="eastAsia"/>
+          <w:b/>
+        </w:rPr>
+        <w:t>，若</w:t>
+      </w:r>
+      <w:r>
+        <w:rPr>
+          <w:b/>
+        </w:rPr>
+        <w:t>该父元素没有，</w:t>
+      </w:r>
+      <w:r>
+        <w:rPr>
+          <w:rFonts w:hint="eastAsia"/>
+          <w:b/>
+        </w:rPr>
+        <w:t>则</w:t>
+      </w:r>
+      <w:r>
+        <w:rPr>
+          <w:b/>
+        </w:rPr>
+        <w:t>相对于</w:t>
+      </w:r>
+      <w:r>
+        <w:rPr>
+          <w:rFonts w:hint="eastAsia"/>
+          <w:b/>
+        </w:rPr>
+        <w:t>body</w:t>
+      </w:r>
+      <w:r>
+        <w:rPr>
+          <w:rFonts w:hint="eastAsia"/>
+          <w:b/>
+        </w:rPr>
+        <w:t>元素</w:t>
+      </w:r>
+      <w:r>
+        <w:rPr>
+          <w:b/>
+        </w:rPr>
+        <w:t>。</w:t>
+      </w:r>
+      <w:r>
+        <w:rPr>
+          <w:rFonts w:hint="eastAsia"/>
+          <w:b/>
+        </w:rPr>
+        <w:t>把</w:t>
+      </w:r>
+      <w:r>
+        <w:rPr>
+          <w:b/>
+        </w:rPr>
+        <w:t>它摆放到容纳它的</w:t>
+      </w:r>
+      <w:r>
+        <w:rPr>
+          <w:b/>
+        </w:rPr>
+        <w:t>“</w:t>
+      </w:r>
+      <w:r>
+        <w:rPr>
+          <w:b/>
+        </w:rPr>
+        <w:t>容器</w:t>
+      </w:r>
+      <w:r>
+        <w:rPr>
+          <w:b/>
+        </w:rPr>
+        <w:t>”</w:t>
+      </w:r>
+      <w:r>
+        <w:rPr>
+          <w:b/>
+        </w:rPr>
+        <w:t>的任何位置。</w:t>
+      </w:r>
+    </w:p>
+    <w:p>
+      <w:r>
+        <w:t>Fixed(</w:t>
+      </w:r>
+      <w:r>
+        <w:rPr>
+          <w:rFonts w:hint="eastAsia"/>
+        </w:rPr>
+        <w:t>固定</w:t>
+      </w:r>
+      <w:r>
+        <w:t>定位</w:t>
+      </w:r>
+      <w:r>
+        <w:rPr>
+          <w:rFonts w:hint="eastAsia"/>
+        </w:rPr>
+        <w:t>)</w:t>
+      </w:r>
+      <w:r>
+        <w:t>：</w:t>
+      </w:r>
+      <w:bookmarkStart w:id="5" w:name="_GoBack"/>
       <w:bookmarkEnd w:id="5"/>
     </w:p>
-    <w:p>
-      <w:r>
-        <w:t>s</w:t>
-      </w:r>
-      <w:r>
-        <w:rPr>
-          <w:rFonts w:hint="eastAsia"/>
-        </w:rPr>
-        <w:t>tatic:</w:t>
-      </w:r>
-      <w:r>
-        <w:t xml:space="preserve"> </w:t>
-      </w:r>
-      <w:r>
-        <w:rPr>
-          <w:rFonts w:hint="eastAsia"/>
-        </w:rPr>
-        <w:t>默认</w:t>
-      </w:r>
-      <w:r>
-        <w:t>所有元素</w:t>
-      </w:r>
-      <w:r>
-        <w:rPr>
-          <w:rFonts w:hint="eastAsia"/>
-        </w:rPr>
-        <w:t>position:static</w:t>
-      </w:r>
-      <w:r>
-        <w:rPr>
-          <w:rFonts w:hint="eastAsia"/>
-        </w:rPr>
-        <w:t>,</w:t>
-      </w:r>
-      <w:r>
-        <w:rPr>
-          <w:rFonts w:hint="eastAsia"/>
-        </w:rPr>
-        <w:t>元素</w:t>
-      </w:r>
-      <w:r>
-        <w:t>将按照它们在标记里出现的先后顺序出现在</w:t>
-      </w:r>
-      <w:r>
-        <w:rPr>
-          <w:rFonts w:hint="eastAsia"/>
-        </w:rPr>
-        <w:t>浏览</w:t>
-      </w:r>
-      <w:r>
-        <w:t>器</w:t>
-      </w:r>
-      <w:r>
-        <w:rPr>
-          <w:rFonts w:hint="eastAsia"/>
-        </w:rPr>
-        <w:t>窗口</w:t>
-      </w:r>
-      <w:r>
-        <w:t>里。</w:t>
-      </w:r>
-    </w:p>
-    <w:p>
-      <w:r>
-        <w:t>r</w:t>
-      </w:r>
-      <w:r>
-        <w:rPr>
-          <w:rFonts w:hint="eastAsia"/>
-        </w:rPr>
-        <w:t>elative(</w:t>
-      </w:r>
-      <w:r>
-        <w:rPr>
-          <w:rFonts w:hint="eastAsia"/>
-        </w:rPr>
-        <w:t>相</w:t>
-      </w:r>
-      <w:r>
-        <w:t>对定位</w:t>
-      </w:r>
-      <w:r>
-        <w:rPr>
-          <w:rFonts w:hint="eastAsia"/>
-        </w:rPr>
-        <w:t>)</w:t>
-      </w:r>
-      <w:r>
-        <w:t>：</w:t>
-      </w:r>
-      <w:r>
-        <w:rPr>
-          <w:rFonts w:hint="eastAsia"/>
-        </w:rPr>
-        <w:t>若</w:t>
-      </w:r>
-      <w:r>
-        <w:rPr>
-          <w:rFonts w:hint="eastAsia"/>
-        </w:rPr>
-        <w:t>div</w:t>
-      </w:r>
-      <w:r>
-        <w:rPr>
-          <w:rFonts w:hint="eastAsia"/>
-        </w:rPr>
-        <w:t>赋</w:t>
-      </w:r>
-      <w:r>
-        <w:rPr>
-          <w:rFonts w:hint="eastAsia"/>
-        </w:rPr>
-        <w:t>position:relative, top:20px, left:20px,</w:t>
-      </w:r>
-      <w:r>
-        <w:rPr>
-          <w:rFonts w:hint="eastAsia"/>
-        </w:rPr>
-        <w:t>则</w:t>
-      </w:r>
-      <w:r>
-        <w:rPr>
-          <w:rFonts w:hint="eastAsia"/>
-        </w:rPr>
-        <w:t>div</w:t>
-      </w:r>
-      <w:r>
-        <w:rPr>
-          <w:rFonts w:hint="eastAsia"/>
-        </w:rPr>
-        <w:t>相</w:t>
-      </w:r>
-      <w:r>
-        <w:t>对于本应在文档的位置</w:t>
-      </w:r>
-      <w:r>
-        <w:rPr>
-          <w:rFonts w:hint="eastAsia"/>
-        </w:rPr>
-        <w:t>位移</w:t>
-      </w:r>
-      <w:r>
-        <w:t>(deltaX=top, deltaY=left)</w:t>
-      </w:r>
-    </w:p>
-    <w:p>
-      <w:r>
-        <w:t>a</w:t>
-      </w:r>
-      <w:r>
-        <w:rPr>
-          <w:rFonts w:hint="eastAsia"/>
-        </w:rPr>
-        <w:t>bsolute(</w:t>
-      </w:r>
-      <w:r>
-        <w:rPr>
-          <w:rFonts w:hint="eastAsia"/>
-        </w:rPr>
-        <w:t>绝对定位</w:t>
-      </w:r>
-      <w:r>
-        <w:rPr>
-          <w:rFonts w:hint="eastAsia"/>
-        </w:rPr>
-        <w:t>)</w:t>
-      </w:r>
-      <w:r>
-        <w:t>：</w:t>
-      </w:r>
-      <w:r>
-        <w:rPr>
-          <w:rFonts w:hint="eastAsia"/>
-        </w:rPr>
-        <w:t>若</w:t>
-      </w:r>
-      <w:r>
-        <w:rPr>
-          <w:rFonts w:hint="eastAsia"/>
-        </w:rPr>
-        <w:t>div</w:t>
-      </w:r>
-      <w:r>
-        <w:rPr>
-          <w:rFonts w:hint="eastAsia"/>
-        </w:rPr>
-        <w:t>赋</w:t>
-      </w:r>
-      <w:r>
-        <w:rPr>
-          <w:rFonts w:hint="eastAsia"/>
-        </w:rPr>
-        <w:t>position:absolute, top:20px, left:20px,</w:t>
-      </w:r>
-      <w:r>
-        <w:rPr>
-          <w:rFonts w:hint="eastAsia"/>
-        </w:rPr>
-        <w:t>则</w:t>
-      </w:r>
-      <w:r>
-        <w:t>div</w:t>
-      </w:r>
-      <w:r>
-        <w:rPr>
-          <w:rFonts w:hint="eastAsia"/>
-        </w:rPr>
-        <w:t>相</w:t>
-      </w:r>
-      <w:r>
-        <w:t>对于最近的</w:t>
-      </w:r>
-      <w:r>
-        <w:rPr>
-          <w:rFonts w:hint="eastAsia"/>
-        </w:rPr>
-        <w:t>具</w:t>
-      </w:r>
-      <w:r>
-        <w:t>有</w:t>
-      </w:r>
-      <w:r>
-        <w:t>position:relative</w:t>
-      </w:r>
-      <w:r>
-        <w:rPr>
-          <w:rFonts w:hint="eastAsia"/>
-        </w:rPr>
-        <w:t>的</w:t>
-      </w:r>
-      <w:r>
-        <w:t>父元素</w:t>
-      </w:r>
-      <w:r>
-        <w:rPr>
-          <w:rFonts w:hint="eastAsia"/>
-        </w:rPr>
-        <w:t>，若</w:t>
-      </w:r>
-      <w:r>
-        <w:t>该父元素没有，</w:t>
-      </w:r>
-      <w:r>
-        <w:rPr>
-          <w:rFonts w:hint="eastAsia"/>
-        </w:rPr>
-        <w:t>则</w:t>
-      </w:r>
-      <w:r>
-        <w:t>相对于</w:t>
-      </w:r>
-      <w:r>
-        <w:rPr>
-          <w:rFonts w:hint="eastAsia"/>
-        </w:rPr>
-        <w:t>body</w:t>
-      </w:r>
-      <w:r>
-        <w:rPr>
-          <w:rFonts w:hint="eastAsia"/>
-        </w:rPr>
-        <w:t>元素</w:t>
-      </w:r>
-      <w:r>
-        <w:t>。</w:t>
-      </w:r>
-      <w:r>
-        <w:rPr>
-          <w:rFonts w:hint="eastAsia"/>
-        </w:rPr>
-        <w:t>把</w:t>
-      </w:r>
-      <w:r>
-        <w:t>它摆放到容纳它的</w:t>
-      </w:r>
-      <w:r>
+    <w:p/>
+    <w:p>
+      <w:r>
+        <w:rPr>
+          <w:rFonts w:hint="eastAsia"/>
+        </w:rPr>
+        <w:t>overflow</w:t>
+      </w:r>
+      <w:r>
+        <w:rPr>
+          <w:rFonts w:hint="eastAsia"/>
+        </w:rPr>
+        <w:t>处</w:t>
+      </w:r>
+      <w:r>
+        <w:t>理子元素</w:t>
+      </w:r>
+      <w:r>
+        <w:rPr>
+          <w:rFonts w:hint="eastAsia"/>
+        </w:rPr>
+        <w:t>尺寸</w:t>
+      </w:r>
+      <w:r>
+        <w:t>超出</w:t>
+      </w:r>
+      <w:r>
+        <w:rPr>
+          <w:rFonts w:hint="eastAsia"/>
+        </w:rPr>
+        <w:t>父</w:t>
+      </w:r>
+      <w:r>
+        <w:t>元素容器尺寸</w:t>
+      </w:r>
+    </w:p>
+    <w:p>
+      <w:r>
+        <w:rPr>
+          <w:rFonts w:hint="eastAsia"/>
+        </w:rPr>
+        <w:t xml:space="preserve">visible: </w:t>
+      </w:r>
+      <w:r>
+        <w:rPr>
+          <w:rFonts w:hint="eastAsia"/>
+        </w:rPr>
+        <w:t>全</w:t>
+      </w:r>
+      <w:r>
+        <w:t>显示子元素</w:t>
+      </w:r>
+    </w:p>
+    <w:p>
+      <w:pPr>
+        <w:rPr>
+          <w:b/>
+        </w:rPr>
+      </w:pPr>
+      <w:r>
+        <w:rPr>
+          <w:rFonts w:hint="eastAsia"/>
+          <w:b/>
+        </w:rPr>
+        <w:t xml:space="preserve">hidden: </w:t>
+      </w:r>
+      <w:r>
+        <w:rPr>
+          <w:rFonts w:hint="eastAsia"/>
+          <w:b/>
+        </w:rPr>
+        <w:t>隐藏溢</w:t>
+      </w:r>
+      <w:r>
+        <w:rPr>
+          <w:b/>
+        </w:rPr>
+        <w:t>出的内容，只显示在父元素的显示区域，</w:t>
+      </w:r>
+      <w:r>
+        <w:rPr>
+          <w:rFonts w:hint="eastAsia"/>
+          <w:b/>
+        </w:rPr>
+        <w:t>用</w:t>
+      </w:r>
+      <w:r>
+        <w:rPr>
+          <w:b/>
+        </w:rPr>
+        <w:t>来对子元素内容进行</w:t>
+      </w:r>
+      <w:r>
+        <w:rPr>
+          <w:b/>
+        </w:rPr>
         <w:t>“</w:t>
       </w:r>
       <w:r>
-        <w:t>容器</w:t>
-      </w:r>
-      <w:r>
-        <w:t>”</w:t>
-      </w:r>
-      <w:r>
-        <w:t>的任何位置。</w:t>
-      </w:r>
-    </w:p>
-    <w:p>
-      <w:r>
-        <w:t>Fixed(</w:t>
-      </w:r>
-      <w:r>
-        <w:rPr>
-          <w:rFonts w:hint="eastAsia"/>
-        </w:rPr>
-        <w:t>固定</w:t>
-      </w:r>
-      <w:r>
-        <w:t>定位</w:t>
-      </w:r>
-      <w:r>
-        <w:rPr>
-          <w:rFonts w:hint="eastAsia"/>
-        </w:rPr>
-        <w:t>)</w:t>
-      </w:r>
-      <w:r>
-        <w:t>：</w:t>
-      </w:r>
-    </w:p>
-    <w:p/>
-    <w:p>
-      <w:r>
-        <w:rPr>
-          <w:rFonts w:hint="eastAsia"/>
-        </w:rPr>
-        <w:t>overflow</w:t>
-      </w:r>
-      <w:r>
-        <w:rPr>
-          <w:rFonts w:hint="eastAsia"/>
-        </w:rPr>
-        <w:t>处</w:t>
-      </w:r>
-      <w:r>
-        <w:t>理子元素</w:t>
-      </w:r>
-      <w:r>
-        <w:rPr>
-          <w:rFonts w:hint="eastAsia"/>
-        </w:rPr>
-        <w:t>尺寸</w:t>
-      </w:r>
-      <w:r>
-        <w:t>超出</w:t>
-      </w:r>
-      <w:r>
-        <w:rPr>
-          <w:rFonts w:hint="eastAsia"/>
-        </w:rPr>
-        <w:t>父</w:t>
-      </w:r>
-      <w:r>
-        <w:t>元素容器尺寸</w:t>
-      </w:r>
-    </w:p>
-    <w:p>
-      <w:r>
-        <w:rPr>
-          <w:rFonts w:hint="eastAsia"/>
-        </w:rPr>
-        <w:t xml:space="preserve">visible: </w:t>
-      </w:r>
-      <w:r>
-        <w:rPr>
-          <w:rFonts w:hint="eastAsia"/>
-        </w:rPr>
-        <w:t>全</w:t>
-      </w:r>
-      <w:r>
-        <w:t>显示子元素</w:t>
-      </w:r>
-    </w:p>
-    <w:p>
-      <w:r>
-        <w:rPr>
-          <w:rFonts w:hint="eastAsia"/>
-        </w:rPr>
-        <w:t xml:space="preserve">hidden: </w:t>
-      </w:r>
-      <w:r>
-        <w:rPr>
-          <w:rFonts w:hint="eastAsia"/>
-        </w:rPr>
-        <w:t>隐藏溢</w:t>
-      </w:r>
-      <w:r>
-        <w:t>出的内容，只显示在父元素的显示区域，</w:t>
-      </w:r>
-      <w:r>
-        <w:rPr>
-          <w:rFonts w:hint="eastAsia"/>
-        </w:rPr>
-        <w:t>用</w:t>
-      </w:r>
-      <w:r>
-        <w:t>来对子元素内容进行</w:t>
-      </w:r>
-      <w:r>
-        <w:t>“</w:t>
-      </w:r>
-      <w:r>
+        <w:rPr>
+          <w:b/>
+        </w:rPr>
         <w:t>裁剪</w:t>
       </w:r>
       <w:r>
+        <w:rPr>
+          <w:b/>
+        </w:rPr>
         <w:t>”</w:t>
       </w:r>
     </w:p>
@@ -16030,7 +16110,7 @@
         </w:rPr>
         <w:t>xmlns=</w:t>
       </w:r>
-      <w:hyperlink r:id="rId7" w:history="1">
+      <w:hyperlink r:id="rId9" w:history="1">
         <w:r>
           <w:rPr>
             <w:rStyle w:val="Hyperlink"/>
@@ -20367,9 +20447,6 @@
     <w:p>
       <w:pPr>
         <w:pStyle w:val="Heading3"/>
-        <w:rPr>
-          <w:rFonts w:hint="eastAsia"/>
-        </w:rPr>
       </w:pPr>
       <w:bookmarkStart w:id="43" w:name="_Toc442791105"/>
       <w:r>
@@ -21294,11 +21371,6 @@
       </w:r>
     </w:p>
     <w:p>
-      <w:pPr>
-        <w:rPr>
-          <w:rFonts w:hint="eastAsia"/>
-        </w:rPr>
-      </w:pPr>
       <w:r>
         <w:rPr>
           <w:rFonts w:hint="eastAsia"/>
@@ -21653,29 +21725,12 @@
       </w:r>
     </w:p>
     <w:p>
-      <w:pPr>
-        <w:rPr>
-          <w:rFonts w:hint="eastAsia"/>
-        </w:rPr>
-      </w:pPr>
       <w:r>
         <w:t>}</w:t>
       </w:r>
     </w:p>
-    <w:p>
-      <w:pPr>
-        <w:rPr>
-          <w:rFonts w:hint="eastAsia"/>
-        </w:rPr>
-      </w:pPr>
-    </w:p>
-    <w:p>
-      <w:pPr>
-        <w:rPr>
-          <w:rFonts w:hint="eastAsia"/>
-        </w:rPr>
-      </w:pPr>
-    </w:p>
+    <w:p/>
+    <w:p/>
     <w:p>
       <w:pPr>
         <w:pStyle w:val="Heading2"/>
@@ -22035,11 +22090,6 @@
       </w:r>
     </w:p>
     <w:p>
-      <w:pPr>
-        <w:rPr>
-          <w:rFonts w:hint="eastAsia"/>
-        </w:rPr>
-      </w:pPr>
       <w:r>
         <w:rPr>
           <w:rFonts w:hint="eastAsia"/>
@@ -22048,11 +22098,6 @@
       </w:r>
     </w:p>
     <w:p>
-      <w:pPr>
-        <w:rPr>
-          <w:rFonts w:hint="eastAsia"/>
-        </w:rPr>
-      </w:pPr>
       <w:r>
         <w:rPr>
           <w:rFonts w:hint="eastAsia"/>
@@ -22137,11 +22182,6 @@
       </w:r>
     </w:p>
     <w:p>
-      <w:pPr>
-        <w:rPr>
-          <w:rFonts w:hint="eastAsia"/>
-        </w:rPr>
-      </w:pPr>
       <w:r>
         <w:tab/>
         <w:t xml:space="preserve">obj.setAttribute(“r”, “30”) ; </w:t>
@@ -22153,11 +22193,6 @@
       </w:r>
     </w:p>
     <w:p>
-      <w:pPr>
-        <w:rPr>
-          <w:rFonts w:hint="eastAsia"/>
-        </w:rPr>
-      </w:pPr>
       <w:r>
         <w:rPr>
           <w:rFonts w:hint="eastAsia"/>
@@ -22434,9 +22469,6 @@
     <w:p>
       <w:pPr>
         <w:jc w:val="left"/>
-        <w:rPr>
-          <w:rFonts w:hint="eastAsia"/>
-        </w:rPr>
       </w:pPr>
       <w:r>
         <w:lastRenderedPageBreak/>
@@ -22464,9 +22496,6 @@
     <w:p>
       <w:pPr>
         <w:ind w:firstLine="420"/>
-        <w:rPr>
-          <w:rFonts w:hint="eastAsia"/>
-        </w:rPr>
       </w:pPr>
     </w:p>
     <w:p>
@@ -22536,9 +22565,6 @@
     <w:p>
       <w:pPr>
         <w:pStyle w:val="Heading2"/>
-        <w:rPr>
-          <w:rFonts w:hint="eastAsia"/>
-        </w:rPr>
       </w:pPr>
       <w:bookmarkStart w:id="47" w:name="_Toc442791109"/>
       <w:r>
@@ -22585,11 +22611,6 @@
       </w:r>
     </w:p>
     <w:p>
-      <w:pPr>
-        <w:rPr>
-          <w:rFonts w:hint="eastAsia"/>
-        </w:rPr>
-      </w:pPr>
       <w:r>
         <w:rPr>
           <w:rFonts w:hint="eastAsia"/>
@@ -22632,19 +22653,10 @@
         <w:t>…</w:t>
       </w:r>
     </w:p>
-    <w:p>
-      <w:pPr>
-        <w:rPr>
-          <w:rFonts w:hint="eastAsia"/>
-        </w:rPr>
-      </w:pPr>
-    </w:p>
+    <w:p/>
     <w:p>
       <w:pPr>
         <w:pStyle w:val="Heading2"/>
-        <w:rPr>
-          <w:rFonts w:hint="eastAsia"/>
-        </w:rPr>
       </w:pPr>
       <w:bookmarkStart w:id="48" w:name="_Toc442791110"/>
       <w:r>
@@ -22680,11 +22692,6 @@
       <w:bookmarkEnd w:id="48"/>
     </w:p>
     <w:p>
-      <w:pPr>
-        <w:rPr>
-          <w:rFonts w:hint="eastAsia"/>
-        </w:rPr>
-      </w:pPr>
       <w:r>
         <w:t>D3</w:t>
       </w:r>
@@ -23066,11 +23073,6 @@
       </w:r>
     </w:p>
     <w:p>
-      <w:pPr>
-        <w:rPr>
-          <w:rFonts w:hint="eastAsia"/>
-        </w:rPr>
-      </w:pPr>
       <w:r>
         <w:rPr>
           <w:rFonts w:hint="eastAsia"/>
@@ -23099,11 +23101,6 @@
       </w:r>
     </w:p>
     <w:p>
-      <w:pPr>
-        <w:rPr>
-          <w:rFonts w:hint="eastAsia"/>
-        </w:rPr>
-      </w:pPr>
       <w:r>
         <w:rPr>
           <w:rFonts w:hint="eastAsia"/>
@@ -23177,11 +23174,6 @@
       </w:r>
     </w:p>
     <w:p>
-      <w:pPr>
-        <w:rPr>
-          <w:rFonts w:hint="eastAsia"/>
-        </w:rPr>
-      </w:pPr>
       <w:r>
         <w:rPr>
           <w:rFonts w:hint="eastAsia"/>
@@ -23194,7 +23186,7 @@
         </w:rPr>
         <w:t>使用</w:t>
       </w:r>
-      <w:hyperlink r:id="rId8" w:history="1">
+      <w:hyperlink r:id="rId10" w:history="1">
         <w:r>
           <w:rPr>
             <w:rStyle w:val="Hyperlink"/>
@@ -25250,11 +25242,6 @@
       </w:r>
     </w:p>
     <w:p>
-      <w:pPr>
-        <w:rPr>
-          <w:rFonts w:hint="eastAsia"/>
-        </w:rPr>
-      </w:pPr>
       <w:r>
         <w:t>font-face:serif/sans-serif/cursive/fantasy/monospace/…</w:t>
       </w:r>
@@ -25337,39 +25324,18 @@
       </w:r>
     </w:p>
     <w:p>
-      <w:pPr>
-        <w:rPr>
-          <w:rFonts w:hint="eastAsia"/>
-        </w:rPr>
-      </w:pPr>
       <w:r>
         <w:tab/>
         <w:t xml:space="preserve">context.fillStyle = pattern ; </w:t>
       </w:r>
     </w:p>
     <w:p>
-      <w:pPr>
-        <w:rPr>
-          <w:rFonts w:hint="eastAsia"/>
-        </w:rPr>
-      </w:pPr>
       <w:r>
         <w:t>}</w:t>
       </w:r>
     </w:p>
-    <w:p>
-      <w:pPr>
-        <w:rPr>
-          <w:rFonts w:hint="eastAsia"/>
-        </w:rPr>
-      </w:pPr>
-    </w:p>
-    <w:p>
-      <w:pPr>
-        <w:rPr>
-          <w:rFonts w:hint="eastAsia"/>
-        </w:rPr>
-      </w:pPr>
+    <w:p/>
+    <w:p>
       <w:r>
         <w:t>//</w:t>
       </w:r>
@@ -25393,11 +25359,6 @@
       </w:r>
     </w:p>
     <w:p>
-      <w:pPr>
-        <w:rPr>
-          <w:rFonts w:hint="eastAsia"/>
-        </w:rPr>
-      </w:pPr>
       <w:r>
         <w:t>//</w:t>
       </w:r>
@@ -25431,11 +25392,6 @@
       </w:r>
     </w:p>
     <w:p>
-      <w:pPr>
-        <w:rPr>
-          <w:rFonts w:hint="eastAsia"/>
-        </w:rPr>
-      </w:pPr>
       <w:r>
         <w:t>var yPos = theCanvas.height / 2 ;</w:t>
       </w:r>
@@ -25468,11 +25424,6 @@
     </w:p>
     <w:p/>
     <w:p>
-      <w:pPr>
-        <w:rPr>
-          <w:rFonts w:hint="eastAsia"/>
-        </w:rPr>
-      </w:pPr>
       <w:r>
         <w:t>context.strokeStyle: CSS</w:t>
       </w:r>
@@ -25590,11 +25541,6 @@
       </w:r>
     </w:p>
     <w:p>
-      <w:pPr>
-        <w:rPr>
-          <w:rFonts w:hint="eastAsia"/>
-        </w:rPr>
-      </w:pPr>
       <w:r>
         <w:tab/>
         <w:t xml:space="preserve">drawScreen() ; </w:t>
@@ -25685,9 +25631,6 @@
     <w:p>
       <w:pPr>
         <w:jc w:val="left"/>
-        <w:rPr>
-          <w:rFonts w:hint="eastAsia"/>
-        </w:rPr>
       </w:pPr>
       <w:r>
         <w:tab/>
@@ -25742,9 +25685,6 @@
     <w:p>
       <w:pPr>
         <w:jc w:val="left"/>
-        <w:rPr>
-          <w:rFonts w:hint="eastAsia"/>
-        </w:rPr>
       </w:pPr>
       <w:r>
         <w:tab/>
@@ -25935,9 +25875,6 @@
       <w:pPr>
         <w:ind w:firstLine="420"/>
         <w:jc w:val="left"/>
-        <w:rPr>
-          <w:rFonts w:hint="eastAsia"/>
-        </w:rPr>
       </w:pPr>
       <w:r>
         <w:t xml:space="preserve">context.drawImage(image, sx, sy, sw, sh, dx, dy, dw, dh) ; </w:t>
@@ -26031,9 +25968,6 @@
     <w:p>
       <w:pPr>
         <w:jc w:val="left"/>
-        <w:rPr>
-          <w:rFonts w:hint="eastAsia"/>
-        </w:rPr>
       </w:pPr>
       <w:r>
         <w:rPr>
@@ -26111,9 +26045,6 @@
     <w:p>
       <w:pPr>
         <w:jc w:val="left"/>
-        <w:rPr>
-          <w:rFonts w:hint="eastAsia"/>
-        </w:rPr>
       </w:pPr>
       <w:r>
         <w:rPr>
@@ -26125,9 +26056,6 @@
     <w:p>
       <w:pPr>
         <w:jc w:val="left"/>
-        <w:rPr>
-          <w:rFonts w:hint="eastAsia"/>
-        </w:rPr>
       </w:pPr>
     </w:p>
     <w:p>
@@ -26170,9 +26098,6 @@
     <w:p>
       <w:pPr>
         <w:jc w:val="left"/>
-        <w:rPr>
-          <w:rFonts w:hint="eastAsia"/>
-        </w:rPr>
       </w:pPr>
       <w:r>
         <w:rPr>
@@ -26184,9 +26109,6 @@
     <w:p>
       <w:pPr>
         <w:jc w:val="left"/>
-        <w:rPr>
-          <w:rFonts w:hint="eastAsia"/>
-        </w:rPr>
       </w:pPr>
       <w:r>
         <w:t>var imageData = context.getImageData(sx, sy, sw, sh) ; //</w:t>
@@ -26236,9 +26158,6 @@
     <w:p>
       <w:pPr>
         <w:jc w:val="left"/>
-        <w:rPr>
-          <w:rFonts w:hint="eastAsia"/>
-        </w:rPr>
       </w:pPr>
     </w:p>
     <w:p>
@@ -26297,9 +26216,6 @@
     <w:p>
       <w:pPr>
         <w:jc w:val="left"/>
-        <w:rPr>
-          <w:rFonts w:hint="eastAsia"/>
-        </w:rPr>
       </w:pPr>
       <w:r>
         <w:tab/>
@@ -26404,9 +26320,6 @@
     <w:p>
       <w:pPr>
         <w:pStyle w:val="Heading2"/>
-        <w:rPr>
-          <w:rFonts w:hint="eastAsia"/>
-        </w:rPr>
       </w:pPr>
       <w:bookmarkStart w:id="58" w:name="_Toc442791120"/>
       <w:r>
@@ -26540,9 +26453,6 @@
     <w:p>
       <w:pPr>
         <w:jc w:val="left"/>
-        <w:rPr>
-          <w:rFonts w:hint="eastAsia"/>
-        </w:rPr>
       </w:pPr>
       <w:r>
         <w:tab/>
@@ -26714,9 +26624,6 @@
       <w:pPr>
         <w:ind w:left="420" w:firstLine="420"/>
         <w:jc w:val="left"/>
-        <w:rPr>
-          <w:rFonts w:hint="eastAsia"/>
-        </w:rPr>
       </w:pPr>
       <w:r>
         <w:tab/>
@@ -26727,9 +26634,6 @@
       <w:pPr>
         <w:ind w:left="420" w:firstLine="420"/>
         <w:jc w:val="left"/>
-        <w:rPr>
-          <w:rFonts w:hint="eastAsia"/>
-        </w:rPr>
       </w:pPr>
       <w:r>
         <w:t>}</w:t>
@@ -26739,9 +26643,6 @@
       <w:pPr>
         <w:ind w:firstLine="420"/>
         <w:jc w:val="left"/>
-        <w:rPr>
-          <w:rFonts w:hint="eastAsia"/>
-        </w:rPr>
       </w:pPr>
       <w:r>
         <w:t>}</w:t>
@@ -27053,9 +26954,6 @@
     <w:p>
       <w:pPr>
         <w:jc w:val="left"/>
-        <w:rPr>
-          <w:rFonts w:hint="eastAsia"/>
-        </w:rPr>
       </w:pPr>
       <w:r>
         <w:t>}</w:t>
@@ -27170,9 +27068,6 @@
       <w:pPr>
         <w:ind w:firstLine="420"/>
         <w:jc w:val="left"/>
-        <w:rPr>
-          <w:rFonts w:hint="eastAsia"/>
-        </w:rPr>
       </w:pPr>
       <w:r>
         <w:rPr>
@@ -27185,9 +27080,6 @@
       <w:pPr>
         <w:ind w:firstLine="420"/>
         <w:jc w:val="left"/>
-        <w:rPr>
-          <w:rFonts w:hint="eastAsia"/>
-        </w:rPr>
       </w:pPr>
       <w:r>
         <w:t xml:space="preserve">radius += deltaRadius ; </w:t>
@@ -27196,9 +27088,6 @@
     <w:p>
       <w:pPr>
         <w:jc w:val="left"/>
-        <w:rPr>
-          <w:rFonts w:hint="eastAsia"/>
-        </w:rPr>
       </w:pPr>
       <w:r>
         <w:t>}</w:t>
@@ -27297,9 +27186,6 @@
     <w:p>
       <w:pPr>
         <w:jc w:val="left"/>
-        <w:rPr>
-          <w:rFonts w:hint="eastAsia"/>
-        </w:rPr>
       </w:pPr>
       <w:r>
         <w:rPr>
@@ -27480,9 +27366,6 @@
     <w:p>
       <w:pPr>
         <w:pStyle w:val="Heading3"/>
-        <w:rPr>
-          <w:rFonts w:hint="eastAsia"/>
-        </w:rPr>
       </w:pPr>
       <w:bookmarkStart w:id="61" w:name="_Toc442791123"/>
       <w:r>
@@ -27594,9 +27477,6 @@
       <w:pPr>
         <w:ind w:firstLine="420"/>
         <w:jc w:val="left"/>
-        <w:rPr>
-          <w:rFonts w:hint="eastAsia"/>
-        </w:rPr>
       </w:pPr>
       <w:r>
         <w:t>x += v_x ;</w:t>
@@ -27623,9 +27503,6 @@
     <w:p>
       <w:pPr>
         <w:jc w:val="left"/>
-        <w:rPr>
-          <w:rFonts w:hint="eastAsia"/>
-        </w:rPr>
       </w:pPr>
       <w:r>
         <w:tab/>
@@ -27635,9 +27512,6 @@
     <w:p>
       <w:pPr>
         <w:jc w:val="left"/>
-        <w:rPr>
-          <w:rFonts w:hint="eastAsia"/>
-        </w:rPr>
       </w:pPr>
       <w:r>
         <w:t>}</w:t>
@@ -27730,9 +27604,6 @@
     <w:p>
       <w:pPr>
         <w:jc w:val="left"/>
-        <w:rPr>
-          <w:rFonts w:hint="eastAsia"/>
-        </w:rPr>
       </w:pPr>
       <w:r>
         <w:t>模拟</w:t>
@@ -27887,9 +27758,6 @@
       <w:pPr>
         <w:ind w:firstLine="420"/>
         <w:jc w:val="left"/>
-        <w:rPr>
-          <w:rFonts w:hint="eastAsia"/>
-        </w:rPr>
       </w:pPr>
       <w:r>
         <w:t xml:space="preserve">y += v_y ; </w:t>
@@ -27898,9 +27766,6 @@
     <w:p>
       <w:pPr>
         <w:jc w:val="left"/>
-        <w:rPr>
-          <w:rFonts w:hint="eastAsia"/>
-        </w:rPr>
       </w:pPr>
       <w:r>
         <w:t>}</w:t>
@@ -27961,9 +27826,6 @@
     <w:p>
       <w:pPr>
         <w:jc w:val="left"/>
-        <w:rPr>
-          <w:rFonts w:hint="eastAsia"/>
-        </w:rPr>
       </w:pPr>
       <w:r>
         <w:tab/>
@@ -28084,9 +27946,6 @@
     <w:p>
       <w:pPr>
         <w:pStyle w:val="Heading2"/>
-        <w:rPr>
-          <w:rFonts w:hint="eastAsia"/>
-        </w:rPr>
       </w:pPr>
       <w:bookmarkStart w:id="62" w:name="_Toc442791124"/>
       <w:r>
@@ -28188,9 +28047,6 @@
     <w:p>
       <w:pPr>
         <w:jc w:val="left"/>
-        <w:rPr>
-          <w:rFonts w:hint="eastAsia"/>
-        </w:rPr>
       </w:pPr>
       <w:r>
         <w:tab/>
@@ -28254,9 +28110,6 @@
     <w:p>
       <w:pPr>
         <w:jc w:val="left"/>
-        <w:rPr>
-          <w:rFonts w:hint="eastAsia"/>
-        </w:rPr>
       </w:pPr>
     </w:p>
     <w:p>
@@ -28300,9 +28153,6 @@
     <w:p>
       <w:pPr>
         <w:jc w:val="left"/>
-        <w:rPr>
-          <w:rFonts w:hint="eastAsia"/>
-        </w:rPr>
       </w:pPr>
       <w:r>
         <w:rPr>
@@ -28331,9 +28181,6 @@
     <w:p>
       <w:pPr>
         <w:jc w:val="left"/>
-        <w:rPr>
-          <w:rFonts w:hint="eastAsia"/>
-        </w:rPr>
       </w:pPr>
       <w:r>
         <w:tab/>
@@ -28364,9 +28211,6 @@
     <w:p>
       <w:pPr>
         <w:jc w:val="left"/>
-        <w:rPr>
-          <w:rFonts w:hint="eastAsia"/>
-        </w:rPr>
       </w:pPr>
       <w:r>
         <w:rPr>
@@ -28389,9 +28233,6 @@
     <w:p>
       <w:pPr>
         <w:jc w:val="left"/>
-        <w:rPr>
-          <w:rFonts w:hint="eastAsia"/>
-        </w:rPr>
       </w:pPr>
       <w:r>
         <w:tab/>
@@ -28511,9 +28352,6 @@
     <w:p>
       <w:pPr>
         <w:jc w:val="left"/>
-        <w:rPr>
-          <w:rFonts w:hint="eastAsia"/>
-        </w:rPr>
       </w:pPr>
       <w:r>
         <w:tab/>
@@ -28548,9 +28386,6 @@
     <w:p>
       <w:pPr>
         <w:jc w:val="left"/>
-        <w:rPr>
-          <w:rFonts w:hint="eastAsia"/>
-        </w:rPr>
       </w:pPr>
       <w:r>
         <w:tab/>
@@ -28579,9 +28414,6 @@
       <w:pPr>
         <w:ind w:firstLine="420"/>
         <w:jc w:val="left"/>
-        <w:rPr>
-          <w:rFonts w:hint="eastAsia"/>
-        </w:rPr>
       </w:pPr>
       <w:r>
         <w:tab/>
@@ -28592,9 +28424,6 @@
       <w:pPr>
         <w:ind w:firstLine="420"/>
         <w:jc w:val="left"/>
-        <w:rPr>
-          <w:rFonts w:hint="eastAsia"/>
-        </w:rPr>
       </w:pPr>
       <w:r>
         <w:t>}</w:t>
@@ -28678,9 +28507,6 @@
     <w:p>
       <w:pPr>
         <w:jc w:val="left"/>
-        <w:rPr>
-          <w:rFonts w:hint="eastAsia"/>
-        </w:rPr>
       </w:pPr>
       <w:r>
         <w:tab/>
@@ -28712,9 +28538,6 @@
     <w:p>
       <w:pPr>
         <w:jc w:val="left"/>
-        <w:rPr>
-          <w:rFonts w:hint="eastAsia"/>
-        </w:rPr>
       </w:pPr>
       <w:r>
         <w:rPr>
@@ -28734,6 +28557,44 @@
     </w:sectPr>
   </w:body>
 </w:document>
+</file>
+
+<file path=word/endnotes.xml><?xml version="1.0" encoding="utf-8"?>
+<w:endnotes xmlns:wpc="http://schemas.microsoft.com/office/word/2010/wordprocessingCanvas" xmlns:mc="http://schemas.openxmlformats.org/markup-compatibility/2006" xmlns:o="urn:schemas-microsoft-com:office:office" xmlns:r="http://schemas.openxmlformats.org/officeDocument/2006/relationships" xmlns:m="http://schemas.openxmlformats.org/officeDocument/2006/math" xmlns:v="urn:schemas-microsoft-com:vml" xmlns:wp14="http://schemas.microsoft.com/office/word/2010/wordprocessingDrawing" xmlns:wp="http://schemas.openxmlformats.org/drawingml/2006/wordprocessingDrawing" xmlns:w10="urn:schemas-microsoft-com:office:word" xmlns:w="http://schemas.openxmlformats.org/wordprocessingml/2006/main" xmlns:w14="http://schemas.microsoft.com/office/word/2010/wordml" xmlns:w15="http://schemas.microsoft.com/office/word/2012/wordml" xmlns:wpg="http://schemas.microsoft.com/office/word/2010/wordprocessingGroup" xmlns:wpi="http://schemas.microsoft.com/office/word/2010/wordprocessingInk" xmlns:wne="http://schemas.microsoft.com/office/word/2006/wordml" xmlns:wps="http://schemas.microsoft.com/office/word/2010/wordprocessingShape" mc:Ignorable="w14 w15 wp14">
+  <w:endnote w:type="separator" w:id="-1">
+    <w:p>
+      <w:r>
+        <w:separator/>
+      </w:r>
+    </w:p>
+  </w:endnote>
+  <w:endnote w:type="continuationSeparator" w:id="0">
+    <w:p>
+      <w:r>
+        <w:continuationSeparator/>
+      </w:r>
+    </w:p>
+  </w:endnote>
+</w:endnotes>
+</file>
+
+<file path=word/footnotes.xml><?xml version="1.0" encoding="utf-8"?>
+<w:footnotes xmlns:wpc="http://schemas.microsoft.com/office/word/2010/wordprocessingCanvas" xmlns:mc="http://schemas.openxmlformats.org/markup-compatibility/2006" xmlns:o="urn:schemas-microsoft-com:office:office" xmlns:r="http://schemas.openxmlformats.org/officeDocument/2006/relationships" xmlns:m="http://schemas.openxmlformats.org/officeDocument/2006/math" xmlns:v="urn:schemas-microsoft-com:vml" xmlns:wp14="http://schemas.microsoft.com/office/word/2010/wordprocessingDrawing" xmlns:wp="http://schemas.openxmlformats.org/drawingml/2006/wordprocessingDrawing" xmlns:w10="urn:schemas-microsoft-com:office:word" xmlns:w="http://schemas.openxmlformats.org/wordprocessingml/2006/main" xmlns:w14="http://schemas.microsoft.com/office/word/2010/wordml" xmlns:w15="http://schemas.microsoft.com/office/word/2012/wordml" xmlns:wpg="http://schemas.microsoft.com/office/word/2010/wordprocessingGroup" xmlns:wpi="http://schemas.microsoft.com/office/word/2010/wordprocessingInk" xmlns:wne="http://schemas.microsoft.com/office/word/2006/wordml" xmlns:wps="http://schemas.microsoft.com/office/word/2010/wordprocessingShape" mc:Ignorable="w14 w15 wp14">
+  <w:footnote w:type="separator" w:id="-1">
+    <w:p>
+      <w:r>
+        <w:separator/>
+      </w:r>
+    </w:p>
+  </w:footnote>
+  <w:footnote w:type="continuationSeparator" w:id="0">
+    <w:p>
+      <w:r>
+        <w:continuationSeparator/>
+      </w:r>
+    </w:p>
+  </w:footnote>
+</w:footnotes>
 </file>
 
 <file path=word/numbering.xml><?xml version="1.0" encoding="utf-8"?>
@@ -33610,6 +33471,71 @@
       <w:szCs w:val="28"/>
     </w:rPr>
   </w:style>
+  <w:style w:type="paragraph" w:styleId="Header">
+    <w:name w:val="header"/>
+    <w:basedOn w:val="Normal"/>
+    <w:link w:val="HeaderChar"/>
+    <w:uiPriority w:val="99"/>
+    <w:unhideWhenUsed/>
+    <w:rsid w:val="00B44623"/>
+    <w:pPr>
+      <w:pBdr>
+        <w:bottom w:val="single" w:sz="6" w:space="1" w:color="auto"/>
+      </w:pBdr>
+      <w:tabs>
+        <w:tab w:val="center" w:pos="4153"/>
+        <w:tab w:val="right" w:pos="8306"/>
+      </w:tabs>
+      <w:snapToGrid w:val="0"/>
+      <w:jc w:val="center"/>
+    </w:pPr>
+    <w:rPr>
+      <w:sz w:val="18"/>
+      <w:szCs w:val="18"/>
+    </w:rPr>
+  </w:style>
+  <w:style w:type="character" w:customStyle="1" w:styleId="HeaderChar">
+    <w:name w:val="Header Char"/>
+    <w:basedOn w:val="DefaultParagraphFont"/>
+    <w:link w:val="Header"/>
+    <w:uiPriority w:val="99"/>
+    <w:rsid w:val="00B44623"/>
+    <w:rPr>
+      <w:sz w:val="18"/>
+      <w:szCs w:val="18"/>
+    </w:rPr>
+  </w:style>
+  <w:style w:type="paragraph" w:styleId="Footer">
+    <w:name w:val="footer"/>
+    <w:basedOn w:val="Normal"/>
+    <w:link w:val="FooterChar"/>
+    <w:uiPriority w:val="99"/>
+    <w:unhideWhenUsed/>
+    <w:rsid w:val="00B44623"/>
+    <w:pPr>
+      <w:tabs>
+        <w:tab w:val="center" w:pos="4153"/>
+        <w:tab w:val="right" w:pos="8306"/>
+      </w:tabs>
+      <w:snapToGrid w:val="0"/>
+      <w:jc w:val="left"/>
+    </w:pPr>
+    <w:rPr>
+      <w:sz w:val="18"/>
+      <w:szCs w:val="18"/>
+    </w:rPr>
+  </w:style>
+  <w:style w:type="character" w:customStyle="1" w:styleId="FooterChar">
+    <w:name w:val="Footer Char"/>
+    <w:basedOn w:val="DefaultParagraphFont"/>
+    <w:link w:val="Footer"/>
+    <w:uiPriority w:val="99"/>
+    <w:rsid w:val="00B44623"/>
+    <w:rPr>
+      <w:sz w:val="18"/>
+      <w:szCs w:val="18"/>
+    </w:rPr>
+  </w:style>
 </w:styles>
 </file>
 
@@ -33879,7 +33805,7 @@
 </file>
 
 <file path=customXml/itemProps1.xml><?xml version="1.0" encoding="utf-8"?>
-<ds:datastoreItem xmlns:ds="http://schemas.openxmlformats.org/officeDocument/2006/customXml" ds:itemID="{21D8DD73-7336-45D9-A8A2-5DAE84E072C8}">
+<ds:datastoreItem xmlns:ds="http://schemas.openxmlformats.org/officeDocument/2006/customXml" ds:itemID="{7B6AA009-ECF9-4619-8070-E10BC2CE372A}">
   <ds:schemaRefs>
     <ds:schemaRef ds:uri="http://schemas.openxmlformats.org/officeDocument/2006/bibliography"/>
   </ds:schemaRefs>

</xml_diff>